<commit_message>
Adding changes in the presentation
</commit_message>
<xml_diff>
--- a/TCC2.docx
+++ b/TCC2.docx
@@ -552,20 +552,38 @@
           <w:sz w:val="24"/>
         </w:rPr>
       </w:pPr>
-      <w:r>
-        <w:rPr>
-          <w:rFonts w:ascii="Times New Roman" w:hAnsi="Times New Roman" w:cs="Times New Roman"/>
-          <w:sz w:val="24"/>
-        </w:rPr>
-        <w:t>Co-Orientador:</w:t>
-      </w:r>
-      <w:r>
-        <w:rPr>
-          <w:rFonts w:ascii="Times New Roman" w:hAnsi="Times New Roman" w:cs="Times New Roman"/>
-          <w:sz w:val="24"/>
-        </w:rPr>
-        <w:t xml:space="preserve"> Pedro Luiz Lima Bertarini</w:t>
-      </w:r>
+      <w:proofErr w:type="spellStart"/>
+      <w:r>
+        <w:rPr>
+          <w:rFonts w:ascii="Times New Roman" w:hAnsi="Times New Roman" w:cs="Times New Roman"/>
+          <w:sz w:val="24"/>
+        </w:rPr>
+        <w:t>Co-Orientador</w:t>
+      </w:r>
+      <w:proofErr w:type="spellEnd"/>
+      <w:r>
+        <w:rPr>
+          <w:rFonts w:ascii="Times New Roman" w:hAnsi="Times New Roman" w:cs="Times New Roman"/>
+          <w:sz w:val="24"/>
+        </w:rPr>
+        <w:t>:</w:t>
+      </w:r>
+      <w:r>
+        <w:rPr>
+          <w:rFonts w:ascii="Times New Roman" w:hAnsi="Times New Roman" w:cs="Times New Roman"/>
+          <w:sz w:val="24"/>
+        </w:rPr>
+        <w:t xml:space="preserve"> Pedro Luiz Lima </w:t>
+      </w:r>
+      <w:proofErr w:type="spellStart"/>
+      <w:r>
+        <w:rPr>
+          <w:rFonts w:ascii="Times New Roman" w:hAnsi="Times New Roman" w:cs="Times New Roman"/>
+          <w:sz w:val="24"/>
+        </w:rPr>
+        <w:t>Bertarini</w:t>
+      </w:r>
+      <w:proofErr w:type="spellEnd"/>
     </w:p>
     <w:p>
       <w:pPr>
@@ -793,7 +811,7 @@
           <w:rFonts w:ascii="Times New Roman" w:hAnsi="Times New Roman" w:cs="Times New Roman"/>
           <w:sz w:val="24"/>
         </w:rPr>
-        <w:t>14</w:t>
+        <w:t>31</w:t>
       </w:r>
       <w:r>
         <w:rPr>
@@ -802,13 +820,15 @@
         </w:rPr>
         <w:t xml:space="preserve"> de </w:t>
       </w:r>
-      <w:r>
-        <w:rPr>
-          <w:rFonts w:ascii="Times New Roman" w:hAnsi="Times New Roman" w:cs="Times New Roman"/>
-          <w:sz w:val="24"/>
-        </w:rPr>
-        <w:t>Abril</w:t>
-      </w:r>
+      <w:proofErr w:type="gramStart"/>
+      <w:r>
+        <w:rPr>
+          <w:rFonts w:ascii="Times New Roman" w:hAnsi="Times New Roman" w:cs="Times New Roman"/>
+          <w:sz w:val="24"/>
+        </w:rPr>
+        <w:t>Março</w:t>
+      </w:r>
+      <w:proofErr w:type="gramEnd"/>
       <w:r>
         <w:rPr>
           <w:rFonts w:ascii="Times New Roman" w:hAnsi="Times New Roman" w:cs="Times New Roman"/>
@@ -975,8 +995,18 @@
           <w:b/>
           <w:sz w:val="24"/>
         </w:rPr>
-        <w:t>Prof. Dr. Pedro Luiz Lima Bertarini</w:t>
-      </w:r>
+        <w:t xml:space="preserve">Prof. Dr. Pedro Luiz Lima </w:t>
+      </w:r>
+      <w:proofErr w:type="spellStart"/>
+      <w:r>
+        <w:rPr>
+          <w:rFonts w:ascii="Times New Roman" w:hAnsi="Times New Roman" w:cs="Times New Roman"/>
+          <w:b/>
+          <w:sz w:val="24"/>
+        </w:rPr>
+        <w:t>Bertarini</w:t>
+      </w:r>
+      <w:proofErr w:type="spellEnd"/>
     </w:p>
     <w:p>
       <w:pPr>
@@ -992,7 +1022,23 @@
           <w:rFonts w:ascii="Times New Roman" w:hAnsi="Times New Roman" w:cs="Times New Roman"/>
           <w:sz w:val="24"/>
         </w:rPr>
-        <w:t>(Co-Orientador)</w:t>
+        <w:t>(</w:t>
+      </w:r>
+      <w:proofErr w:type="spellStart"/>
+      <w:r>
+        <w:rPr>
+          <w:rFonts w:ascii="Times New Roman" w:hAnsi="Times New Roman" w:cs="Times New Roman"/>
+          <w:sz w:val="24"/>
+        </w:rPr>
+        <w:t>Co-Orientador</w:t>
+      </w:r>
+      <w:proofErr w:type="spellEnd"/>
+      <w:r>
+        <w:rPr>
+          <w:rFonts w:ascii="Times New Roman" w:hAnsi="Times New Roman" w:cs="Times New Roman"/>
+          <w:sz w:val="24"/>
+        </w:rPr>
+        <w:t>)</w:t>
       </w:r>
     </w:p>
     <w:p>
@@ -1113,16 +1159,26 @@
           <w:b/>
           <w:sz w:val="24"/>
         </w:rPr>
-        <w:t>Prof.ª Dr.ª Karine Barbosa Carbonar</w:t>
-      </w:r>
+        <w:t xml:space="preserve">Prof.ª Dr.ª Karine Barbosa </w:t>
+      </w:r>
+      <w:proofErr w:type="spellStart"/>
       <w:r>
         <w:rPr>
           <w:rFonts w:ascii="Times New Roman" w:hAnsi="Times New Roman" w:cs="Times New Roman"/>
           <w:b/>
           <w:sz w:val="24"/>
         </w:rPr>
+        <w:t>Carbonar</w:t>
+      </w:r>
+      <w:r>
+        <w:rPr>
+          <w:rFonts w:ascii="Times New Roman" w:hAnsi="Times New Roman" w:cs="Times New Roman"/>
+          <w:b/>
+          <w:sz w:val="24"/>
+        </w:rPr>
         <w:t>o</w:t>
       </w:r>
+      <w:proofErr w:type="spellEnd"/>
     </w:p>
     <w:p>
       <w:pPr>
@@ -1190,7 +1246,23 @@
           <w:rFonts w:ascii="Times New Roman" w:hAnsi="Times New Roman" w:cs="Times New Roman"/>
           <w:sz w:val="24"/>
         </w:rPr>
-        <w:t xml:space="preserve"> e empresas que utilizam transações monetárias digitais são alguns exemplos dentre a infinidade de aplicações possíveis a partir desses avanços tecnológicos. Contudo, esse crescente desenvolvimento das telecomunicações trouxe consigo um impacto negativo: criminosos que utilizam das altas taxas de transmissão para a realização de ataques de força bruta. Entre esses ataques, uma classe que tem se popularizado é a de ataques DDoS, onde os criminosos enviam múltiplas requisições a vítima com o objetivo de sobrecarregar seus servidores, impactando diretamente nos serviços prestados por ela. Esse trabalho busca propor duas abordagens diferentes para a realização da tarefa de detecção de ataques dessa natureza: uma metodologia baseada na análise de séries temporais </w:t>
+        <w:t xml:space="preserve"> e empresas que utilizam transações monetárias digitais são alguns exemplos dentre a infinidade de aplicações possíveis a partir desses avanços tecnológicos. Contudo, esse crescente desenvolvimento das telecomunicações trouxe consigo um impacto negativo: criminosos que utilizam das altas taxas de transmissão para a realização de ataques de força bruta. Entre esses ataques, uma classe que tem se popularizado é a de ataques </w:t>
+      </w:r>
+      <w:proofErr w:type="spellStart"/>
+      <w:r>
+        <w:rPr>
+          <w:rFonts w:ascii="Times New Roman" w:hAnsi="Times New Roman" w:cs="Times New Roman"/>
+          <w:sz w:val="24"/>
+        </w:rPr>
+        <w:t>DDoS</w:t>
+      </w:r>
+      <w:proofErr w:type="spellEnd"/>
+      <w:r>
+        <w:rPr>
+          <w:rFonts w:ascii="Times New Roman" w:hAnsi="Times New Roman" w:cs="Times New Roman"/>
+          <w:sz w:val="24"/>
+        </w:rPr>
+        <w:t xml:space="preserve">, onde os criminosos enviam múltiplas requisições a vítima com o objetivo de sobrecarregar seus servidores, impactando diretamente nos serviços prestados por ela. Esse trabalho busca propor duas abordagens diferentes para a realização da tarefa de detecção de ataques dessa natureza: uma metodologia baseada na análise de séries temporais </w:t>
       </w:r>
       <w:r>
         <w:rPr>
@@ -1239,7 +1311,23 @@
           <w:rFonts w:ascii="Times New Roman" w:hAnsi="Times New Roman" w:cs="Times New Roman"/>
           <w:sz w:val="24"/>
         </w:rPr>
-        <w:t xml:space="preserve"> DDoS, Análise de Componentes </w:t>
+        <w:t xml:space="preserve"> </w:t>
+      </w:r>
+      <w:proofErr w:type="spellStart"/>
+      <w:r>
+        <w:rPr>
+          <w:rFonts w:ascii="Times New Roman" w:hAnsi="Times New Roman" w:cs="Times New Roman"/>
+          <w:sz w:val="24"/>
+        </w:rPr>
+        <w:t>DDoS</w:t>
+      </w:r>
+      <w:proofErr w:type="spellEnd"/>
+      <w:r>
+        <w:rPr>
+          <w:rFonts w:ascii="Times New Roman" w:hAnsi="Times New Roman" w:cs="Times New Roman"/>
+          <w:sz w:val="24"/>
+        </w:rPr>
+        <w:t xml:space="preserve">, Análise de Componentes </w:t>
       </w:r>
       <w:r>
         <w:rPr>
@@ -4233,6 +4321,7 @@
                 <w:szCs w:val="24"/>
               </w:rPr>
             </w:pPr>
+            <w:proofErr w:type="spellStart"/>
             <w:r>
               <w:rPr>
                 <w:b w:val="0"/>
@@ -4242,7 +4331,19 @@
                 <w:sz w:val="24"/>
                 <w:szCs w:val="24"/>
               </w:rPr>
-              <w:t xml:space="preserve">Autoregressive </w:t>
+              <w:t>Autoregressive</w:t>
+            </w:r>
+            <w:proofErr w:type="spellEnd"/>
+            <w:r>
+              <w:rPr>
+                <w:b w:val="0"/>
+                <w:bCs/>
+                <w:i/>
+                <w:iCs/>
+                <w:sz w:val="24"/>
+                <w:szCs w:val="24"/>
+              </w:rPr>
+              <w:t xml:space="preserve"> </w:t>
             </w:r>
           </w:p>
         </w:tc>
@@ -4313,6 +4414,7 @@
                 <w:szCs w:val="24"/>
               </w:rPr>
             </w:pPr>
+            <w:proofErr w:type="spellStart"/>
             <w:r>
               <w:rPr>
                 <w:b w:val="0"/>
@@ -4322,8 +4424,81 @@
                 <w:sz w:val="24"/>
                 <w:szCs w:val="24"/>
               </w:rPr>
-              <w:t>Autoregressive Integrated Moving Average</w:t>
-            </w:r>
+              <w:t>Autoregressive</w:t>
+            </w:r>
+            <w:proofErr w:type="spellEnd"/>
+            <w:r>
+              <w:rPr>
+                <w:b w:val="0"/>
+                <w:bCs/>
+                <w:i/>
+                <w:iCs/>
+                <w:sz w:val="24"/>
+                <w:szCs w:val="24"/>
+              </w:rPr>
+              <w:t xml:space="preserve"> </w:t>
+            </w:r>
+            <w:proofErr w:type="spellStart"/>
+            <w:r>
+              <w:rPr>
+                <w:b w:val="0"/>
+                <w:bCs/>
+                <w:i/>
+                <w:iCs/>
+                <w:sz w:val="24"/>
+                <w:szCs w:val="24"/>
+              </w:rPr>
+              <w:t>Integrated</w:t>
+            </w:r>
+            <w:proofErr w:type="spellEnd"/>
+            <w:r>
+              <w:rPr>
+                <w:b w:val="0"/>
+                <w:bCs/>
+                <w:i/>
+                <w:iCs/>
+                <w:sz w:val="24"/>
+                <w:szCs w:val="24"/>
+              </w:rPr>
+              <w:t xml:space="preserve"> </w:t>
+            </w:r>
+            <w:proofErr w:type="spellStart"/>
+            <w:r>
+              <w:rPr>
+                <w:b w:val="0"/>
+                <w:bCs/>
+                <w:i/>
+                <w:iCs/>
+                <w:sz w:val="24"/>
+                <w:szCs w:val="24"/>
+              </w:rPr>
+              <w:t>Moving</w:t>
+            </w:r>
+            <w:proofErr w:type="spellEnd"/>
+            <w:r>
+              <w:rPr>
+                <w:b w:val="0"/>
+                <w:bCs/>
+                <w:i/>
+                <w:iCs/>
+                <w:sz w:val="24"/>
+                <w:szCs w:val="24"/>
+              </w:rPr>
+              <w:t xml:space="preserve"> </w:t>
+            </w:r>
+            <w:proofErr w:type="spellStart"/>
+            <w:r>
+              <w:rPr>
+                <w:b w:val="0"/>
+                <w:bCs/>
+                <w:i/>
+                <w:iCs/>
+                <w:sz w:val="24"/>
+                <w:szCs w:val="24"/>
+              </w:rPr>
+              <w:t>Average</w:t>
+            </w:r>
+            <w:proofErr w:type="spellEnd"/>
           </w:p>
         </w:tc>
         <w:tc>
@@ -4393,6 +4568,7 @@
                 <w:szCs w:val="24"/>
               </w:rPr>
             </w:pPr>
+            <w:proofErr w:type="spellStart"/>
             <w:r>
               <w:rPr>
                 <w:b w:val="0"/>
@@ -4402,8 +4578,57 @@
                 <w:sz w:val="24"/>
                 <w:szCs w:val="24"/>
               </w:rPr>
-              <w:t>Autoregressive Moving Average</w:t>
-            </w:r>
+              <w:t>Autoregressive</w:t>
+            </w:r>
+            <w:proofErr w:type="spellEnd"/>
+            <w:r>
+              <w:rPr>
+                <w:b w:val="0"/>
+                <w:bCs/>
+                <w:i/>
+                <w:iCs/>
+                <w:sz w:val="24"/>
+                <w:szCs w:val="24"/>
+              </w:rPr>
+              <w:t xml:space="preserve"> </w:t>
+            </w:r>
+            <w:proofErr w:type="spellStart"/>
+            <w:r>
+              <w:rPr>
+                <w:b w:val="0"/>
+                <w:bCs/>
+                <w:i/>
+                <w:iCs/>
+                <w:sz w:val="24"/>
+                <w:szCs w:val="24"/>
+              </w:rPr>
+              <w:t>Moving</w:t>
+            </w:r>
+            <w:proofErr w:type="spellEnd"/>
+            <w:r>
+              <w:rPr>
+                <w:b w:val="0"/>
+                <w:bCs/>
+                <w:i/>
+                <w:iCs/>
+                <w:sz w:val="24"/>
+                <w:szCs w:val="24"/>
+              </w:rPr>
+              <w:t xml:space="preserve"> </w:t>
+            </w:r>
+            <w:proofErr w:type="spellStart"/>
+            <w:r>
+              <w:rPr>
+                <w:b w:val="0"/>
+                <w:bCs/>
+                <w:i/>
+                <w:iCs/>
+                <w:sz w:val="24"/>
+                <w:szCs w:val="24"/>
+              </w:rPr>
+              <w:t>Average</w:t>
+            </w:r>
+            <w:proofErr w:type="spellEnd"/>
           </w:p>
         </w:tc>
         <w:tc>
@@ -4553,6 +4778,7 @@
                 <w:szCs w:val="24"/>
               </w:rPr>
             </w:pPr>
+            <w:proofErr w:type="spellStart"/>
             <w:r>
               <w:rPr>
                 <w:b w:val="0"/>
@@ -4564,6 +4790,7 @@
               </w:rPr>
               <w:t>Comma-Separated-Values</w:t>
             </w:r>
+            <w:proofErr w:type="spellEnd"/>
           </w:p>
         </w:tc>
         <w:tc>
@@ -4608,6 +4835,7 @@
                 <w:szCs w:val="24"/>
               </w:rPr>
             </w:pPr>
+            <w:proofErr w:type="spellStart"/>
             <w:r>
               <w:rPr>
                 <w:sz w:val="24"/>
@@ -4615,6 +4843,7 @@
               </w:rPr>
               <w:t>DDoS</w:t>
             </w:r>
+            <w:proofErr w:type="spellEnd"/>
           </w:p>
         </w:tc>
         <w:tc>
@@ -4633,6 +4862,7 @@
                 <w:szCs w:val="24"/>
               </w:rPr>
             </w:pPr>
+            <w:proofErr w:type="spellStart"/>
             <w:r>
               <w:rPr>
                 <w:b w:val="0"/>
@@ -4642,7 +4872,67 @@
                 <w:sz w:val="24"/>
                 <w:szCs w:val="24"/>
               </w:rPr>
-              <w:t>Distributed Denial of Service</w:t>
+              <w:t>Distributed</w:t>
+            </w:r>
+            <w:proofErr w:type="spellEnd"/>
+            <w:r>
+              <w:rPr>
+                <w:b w:val="0"/>
+                <w:bCs/>
+                <w:i/>
+                <w:iCs/>
+                <w:sz w:val="24"/>
+                <w:szCs w:val="24"/>
+              </w:rPr>
+              <w:t xml:space="preserve"> </w:t>
+            </w:r>
+            <w:proofErr w:type="spellStart"/>
+            <w:r>
+              <w:rPr>
+                <w:b w:val="0"/>
+                <w:bCs/>
+                <w:i/>
+                <w:iCs/>
+                <w:sz w:val="24"/>
+                <w:szCs w:val="24"/>
+              </w:rPr>
+              <w:t>Denial</w:t>
+            </w:r>
+            <w:proofErr w:type="spellEnd"/>
+            <w:r>
+              <w:rPr>
+                <w:b w:val="0"/>
+                <w:bCs/>
+                <w:i/>
+                <w:iCs/>
+                <w:sz w:val="24"/>
+                <w:szCs w:val="24"/>
+              </w:rPr>
+              <w:t xml:space="preserve"> </w:t>
+            </w:r>
+            <w:proofErr w:type="spellStart"/>
+            <w:r>
+              <w:rPr>
+                <w:b w:val="0"/>
+                <w:bCs/>
+                <w:i/>
+                <w:iCs/>
+                <w:sz w:val="24"/>
+                <w:szCs w:val="24"/>
+              </w:rPr>
+              <w:t>of</w:t>
+            </w:r>
+            <w:proofErr w:type="spellEnd"/>
+            <w:r>
+              <w:rPr>
+                <w:b w:val="0"/>
+                <w:bCs/>
+                <w:i/>
+                <w:iCs/>
+                <w:sz w:val="24"/>
+                <w:szCs w:val="24"/>
+              </w:rPr>
+              <w:t xml:space="preserve"> Service</w:t>
             </w:r>
           </w:p>
         </w:tc>
@@ -4733,6 +5023,7 @@
                 <w:szCs w:val="24"/>
               </w:rPr>
             </w:pPr>
+            <w:proofErr w:type="spellStart"/>
             <w:r>
               <w:rPr>
                 <w:sz w:val="24"/>
@@ -4740,6 +5031,7 @@
               </w:rPr>
               <w:t>EDoS</w:t>
             </w:r>
+            <w:proofErr w:type="spellEnd"/>
           </w:p>
         </w:tc>
         <w:tc>
@@ -4767,7 +5059,55 @@
                 <w:sz w:val="24"/>
                 <w:szCs w:val="24"/>
               </w:rPr>
-              <w:t>Economic Denial of Service</w:t>
+              <w:t xml:space="preserve">Economic </w:t>
+            </w:r>
+            <w:proofErr w:type="spellStart"/>
+            <w:r>
+              <w:rPr>
+                <w:b w:val="0"/>
+                <w:bCs/>
+                <w:i/>
+                <w:iCs/>
+                <w:sz w:val="24"/>
+                <w:szCs w:val="24"/>
+              </w:rPr>
+              <w:t>Denial</w:t>
+            </w:r>
+            <w:proofErr w:type="spellEnd"/>
+            <w:r>
+              <w:rPr>
+                <w:b w:val="0"/>
+                <w:bCs/>
+                <w:i/>
+                <w:iCs/>
+                <w:sz w:val="24"/>
+                <w:szCs w:val="24"/>
+              </w:rPr>
+              <w:t xml:space="preserve"> </w:t>
+            </w:r>
+            <w:proofErr w:type="spellStart"/>
+            <w:r>
+              <w:rPr>
+                <w:b w:val="0"/>
+                <w:bCs/>
+                <w:i/>
+                <w:iCs/>
+                <w:sz w:val="24"/>
+                <w:szCs w:val="24"/>
+              </w:rPr>
+              <w:t>of</w:t>
+            </w:r>
+            <w:proofErr w:type="spellEnd"/>
+            <w:r>
+              <w:rPr>
+                <w:b w:val="0"/>
+                <w:bCs/>
+                <w:i/>
+                <w:iCs/>
+                <w:sz w:val="24"/>
+                <w:szCs w:val="24"/>
+              </w:rPr>
+              <w:t xml:space="preserve"> Service</w:t>
             </w:r>
           </w:p>
         </w:tc>
@@ -4856,8 +5196,45 @@
                 <w:sz w:val="24"/>
                 <w:szCs w:val="24"/>
               </w:rPr>
-              <w:t>File Transfer Protocol</w:t>
-            </w:r>
+              <w:t xml:space="preserve">File </w:t>
+            </w:r>
+            <w:proofErr w:type="spellStart"/>
+            <w:r>
+              <w:rPr>
+                <w:b w:val="0"/>
+                <w:bCs/>
+                <w:i/>
+                <w:iCs/>
+                <w:sz w:val="24"/>
+                <w:szCs w:val="24"/>
+              </w:rPr>
+              <w:t>Transfer</w:t>
+            </w:r>
+            <w:proofErr w:type="spellEnd"/>
+            <w:r>
+              <w:rPr>
+                <w:b w:val="0"/>
+                <w:bCs/>
+                <w:i/>
+                <w:iCs/>
+                <w:sz w:val="24"/>
+                <w:szCs w:val="24"/>
+              </w:rPr>
+              <w:t xml:space="preserve"> </w:t>
+            </w:r>
+            <w:proofErr w:type="spellStart"/>
+            <w:r>
+              <w:rPr>
+                <w:b w:val="0"/>
+                <w:bCs/>
+                <w:i/>
+                <w:iCs/>
+                <w:sz w:val="24"/>
+                <w:szCs w:val="24"/>
+              </w:rPr>
+              <w:t>Protocol</w:t>
+            </w:r>
+            <w:proofErr w:type="spellEnd"/>
           </w:p>
         </w:tc>
         <w:tc>
@@ -4927,6 +5304,7 @@
                 <w:szCs w:val="24"/>
               </w:rPr>
             </w:pPr>
+            <w:proofErr w:type="spellStart"/>
             <w:r>
               <w:rPr>
                 <w:b w:val="0"/>
@@ -4936,8 +5314,81 @@
                 <w:sz w:val="24"/>
                 <w:szCs w:val="24"/>
               </w:rPr>
-              <w:t>Hyper Text Transfer Protocol</w:t>
-            </w:r>
+              <w:t>Hyper</w:t>
+            </w:r>
+            <w:proofErr w:type="spellEnd"/>
+            <w:r>
+              <w:rPr>
+                <w:b w:val="0"/>
+                <w:bCs/>
+                <w:i/>
+                <w:iCs/>
+                <w:sz w:val="24"/>
+                <w:szCs w:val="24"/>
+              </w:rPr>
+              <w:t xml:space="preserve"> </w:t>
+            </w:r>
+            <w:proofErr w:type="spellStart"/>
+            <w:r>
+              <w:rPr>
+                <w:b w:val="0"/>
+                <w:bCs/>
+                <w:i/>
+                <w:iCs/>
+                <w:sz w:val="24"/>
+                <w:szCs w:val="24"/>
+              </w:rPr>
+              <w:t>Text</w:t>
+            </w:r>
+            <w:proofErr w:type="spellEnd"/>
+            <w:r>
+              <w:rPr>
+                <w:b w:val="0"/>
+                <w:bCs/>
+                <w:i/>
+                <w:iCs/>
+                <w:sz w:val="24"/>
+                <w:szCs w:val="24"/>
+              </w:rPr>
+              <w:t xml:space="preserve"> </w:t>
+            </w:r>
+            <w:proofErr w:type="spellStart"/>
+            <w:r>
+              <w:rPr>
+                <w:b w:val="0"/>
+                <w:bCs/>
+                <w:i/>
+                <w:iCs/>
+                <w:sz w:val="24"/>
+                <w:szCs w:val="24"/>
+              </w:rPr>
+              <w:t>Transfer</w:t>
+            </w:r>
+            <w:proofErr w:type="spellEnd"/>
+            <w:r>
+              <w:rPr>
+                <w:b w:val="0"/>
+                <w:bCs/>
+                <w:i/>
+                <w:iCs/>
+                <w:sz w:val="24"/>
+                <w:szCs w:val="24"/>
+              </w:rPr>
+              <w:t xml:space="preserve"> </w:t>
+            </w:r>
+            <w:proofErr w:type="spellStart"/>
+            <w:r>
+              <w:rPr>
+                <w:b w:val="0"/>
+                <w:bCs/>
+                <w:i/>
+                <w:iCs/>
+                <w:sz w:val="24"/>
+                <w:szCs w:val="24"/>
+              </w:rPr>
+              <w:t>Protocol</w:t>
+            </w:r>
+            <w:proofErr w:type="spellEnd"/>
           </w:p>
         </w:tc>
         <w:tc>
@@ -5008,6 +5459,7 @@
                 <w:szCs w:val="24"/>
               </w:rPr>
             </w:pPr>
+            <w:proofErr w:type="spellStart"/>
             <w:r>
               <w:rPr>
                 <w:b w:val="0"/>
@@ -5017,8 +5469,105 @@
                 <w:sz w:val="24"/>
                 <w:szCs w:val="24"/>
               </w:rPr>
-              <w:t>Hyper Text Transfer Protocol Secure</w:t>
-            </w:r>
+              <w:t>Hyper</w:t>
+            </w:r>
+            <w:proofErr w:type="spellEnd"/>
+            <w:r>
+              <w:rPr>
+                <w:b w:val="0"/>
+                <w:bCs/>
+                <w:i/>
+                <w:iCs/>
+                <w:sz w:val="24"/>
+                <w:szCs w:val="24"/>
+              </w:rPr>
+              <w:t xml:space="preserve"> </w:t>
+            </w:r>
+            <w:proofErr w:type="spellStart"/>
+            <w:r>
+              <w:rPr>
+                <w:b w:val="0"/>
+                <w:bCs/>
+                <w:i/>
+                <w:iCs/>
+                <w:sz w:val="24"/>
+                <w:szCs w:val="24"/>
+              </w:rPr>
+              <w:t>Text</w:t>
+            </w:r>
+            <w:proofErr w:type="spellEnd"/>
+            <w:r>
+              <w:rPr>
+                <w:b w:val="0"/>
+                <w:bCs/>
+                <w:i/>
+                <w:iCs/>
+                <w:sz w:val="24"/>
+                <w:szCs w:val="24"/>
+              </w:rPr>
+              <w:t xml:space="preserve"> </w:t>
+            </w:r>
+            <w:proofErr w:type="spellStart"/>
+            <w:r>
+              <w:rPr>
+                <w:b w:val="0"/>
+                <w:bCs/>
+                <w:i/>
+                <w:iCs/>
+                <w:sz w:val="24"/>
+                <w:szCs w:val="24"/>
+              </w:rPr>
+              <w:t>Transfer</w:t>
+            </w:r>
+            <w:proofErr w:type="spellEnd"/>
+            <w:r>
+              <w:rPr>
+                <w:b w:val="0"/>
+                <w:bCs/>
+                <w:i/>
+                <w:iCs/>
+                <w:sz w:val="24"/>
+                <w:szCs w:val="24"/>
+              </w:rPr>
+              <w:t xml:space="preserve"> </w:t>
+            </w:r>
+            <w:proofErr w:type="spellStart"/>
+            <w:r>
+              <w:rPr>
+                <w:b w:val="0"/>
+                <w:bCs/>
+                <w:i/>
+                <w:iCs/>
+                <w:sz w:val="24"/>
+                <w:szCs w:val="24"/>
+              </w:rPr>
+              <w:t>Protocol</w:t>
+            </w:r>
+            <w:proofErr w:type="spellEnd"/>
+            <w:r>
+              <w:rPr>
+                <w:b w:val="0"/>
+                <w:bCs/>
+                <w:i/>
+                <w:iCs/>
+                <w:sz w:val="24"/>
+                <w:szCs w:val="24"/>
+              </w:rPr>
+              <w:t xml:space="preserve"> </w:t>
+            </w:r>
+            <w:proofErr w:type="spellStart"/>
+            <w:r>
+              <w:rPr>
+                <w:b w:val="0"/>
+                <w:bCs/>
+                <w:i/>
+                <w:iCs/>
+                <w:sz w:val="24"/>
+                <w:szCs w:val="24"/>
+              </w:rPr>
+              <w:t>Secure</w:t>
+            </w:r>
+            <w:proofErr w:type="spellEnd"/>
           </w:p>
         </w:tc>
         <w:tc>
@@ -5088,6 +5637,7 @@
                 <w:szCs w:val="24"/>
               </w:rPr>
             </w:pPr>
+            <w:proofErr w:type="spellStart"/>
             <w:r>
               <w:rPr>
                 <w:b w:val="0"/>
@@ -5097,7 +5647,43 @@
                 <w:sz w:val="24"/>
                 <w:szCs w:val="24"/>
               </w:rPr>
-              <w:t>Intrusion Detection System</w:t>
+              <w:t>Intrusion</w:t>
+            </w:r>
+            <w:proofErr w:type="spellEnd"/>
+            <w:r>
+              <w:rPr>
+                <w:b w:val="0"/>
+                <w:bCs/>
+                <w:i/>
+                <w:iCs/>
+                <w:sz w:val="24"/>
+                <w:szCs w:val="24"/>
+              </w:rPr>
+              <w:t xml:space="preserve"> </w:t>
+            </w:r>
+            <w:proofErr w:type="spellStart"/>
+            <w:r>
+              <w:rPr>
+                <w:b w:val="0"/>
+                <w:bCs/>
+                <w:i/>
+                <w:iCs/>
+                <w:sz w:val="24"/>
+                <w:szCs w:val="24"/>
+              </w:rPr>
+              <w:t>Detection</w:t>
+            </w:r>
+            <w:proofErr w:type="spellEnd"/>
+            <w:r>
+              <w:rPr>
+                <w:b w:val="0"/>
+                <w:bCs/>
+                <w:i/>
+                <w:iCs/>
+                <w:sz w:val="24"/>
+                <w:szCs w:val="24"/>
+              </w:rPr>
+              <w:t xml:space="preserve"> System</w:t>
             </w:r>
           </w:p>
         </w:tc>
@@ -5177,8 +5763,21 @@
                 <w:sz w:val="24"/>
                 <w:szCs w:val="24"/>
               </w:rPr>
-              <w:t>Internet Protocol</w:t>
-            </w:r>
+              <w:t xml:space="preserve">Internet </w:t>
+            </w:r>
+            <w:proofErr w:type="spellStart"/>
+            <w:r>
+              <w:rPr>
+                <w:b w:val="0"/>
+                <w:bCs/>
+                <w:i/>
+                <w:iCs/>
+                <w:sz w:val="24"/>
+                <w:szCs w:val="24"/>
+              </w:rPr>
+              <w:t>Protocol</w:t>
+            </w:r>
+            <w:proofErr w:type="spellEnd"/>
           </w:p>
         </w:tc>
         <w:tc>
@@ -5248,6 +5847,7 @@
                 <w:szCs w:val="24"/>
               </w:rPr>
             </w:pPr>
+            <w:proofErr w:type="spellStart"/>
             <w:r>
               <w:rPr>
                 <w:b w:val="0"/>
@@ -5259,6 +5859,7 @@
               </w:rPr>
               <w:t>Karhunen-Loève</w:t>
             </w:r>
+            <w:proofErr w:type="spellEnd"/>
           </w:p>
         </w:tc>
         <w:tc>
@@ -5328,6 +5929,7 @@
                 <w:szCs w:val="24"/>
               </w:rPr>
             </w:pPr>
+            <w:proofErr w:type="spellStart"/>
             <w:r>
               <w:rPr>
                 <w:b w:val="0"/>
@@ -5337,8 +5939,33 @@
                 <w:sz w:val="24"/>
                 <w:szCs w:val="24"/>
               </w:rPr>
-              <w:t>Moving Average</w:t>
-            </w:r>
+              <w:t>Moving</w:t>
+            </w:r>
+            <w:proofErr w:type="spellEnd"/>
+            <w:r>
+              <w:rPr>
+                <w:b w:val="0"/>
+                <w:bCs/>
+                <w:i/>
+                <w:iCs/>
+                <w:sz w:val="24"/>
+                <w:szCs w:val="24"/>
+              </w:rPr>
+              <w:t xml:space="preserve"> </w:t>
+            </w:r>
+            <w:proofErr w:type="spellStart"/>
+            <w:r>
+              <w:rPr>
+                <w:b w:val="0"/>
+                <w:bCs/>
+                <w:i/>
+                <w:iCs/>
+                <w:sz w:val="24"/>
+                <w:szCs w:val="24"/>
+              </w:rPr>
+              <w:t>Average</w:t>
+            </w:r>
+            <w:proofErr w:type="spellEnd"/>
           </w:p>
         </w:tc>
         <w:tc>
@@ -5408,6 +6035,7 @@
                 <w:szCs w:val="24"/>
               </w:rPr>
             </w:pPr>
+            <w:proofErr w:type="spellStart"/>
             <w:r>
               <w:rPr>
                 <w:b w:val="0"/>
@@ -5417,7 +6045,19 @@
                 <w:sz w:val="24"/>
                 <w:szCs w:val="24"/>
               </w:rPr>
-              <w:t>Machine Learning</w:t>
+              <w:t>Machine</w:t>
+            </w:r>
+            <w:proofErr w:type="spellEnd"/>
+            <w:r>
+              <w:rPr>
+                <w:b w:val="0"/>
+                <w:bCs/>
+                <w:i/>
+                <w:iCs/>
+                <w:sz w:val="24"/>
+                <w:szCs w:val="24"/>
+              </w:rPr>
+              <w:t xml:space="preserve"> Learning</w:t>
             </w:r>
           </w:p>
         </w:tc>
@@ -5497,8 +6137,45 @@
                 <w:sz w:val="24"/>
                 <w:szCs w:val="24"/>
               </w:rPr>
-              <w:t>Principal Component Analysis</w:t>
-            </w:r>
+              <w:t xml:space="preserve">Principal </w:t>
+            </w:r>
+            <w:proofErr w:type="spellStart"/>
+            <w:r>
+              <w:rPr>
+                <w:b w:val="0"/>
+                <w:bCs/>
+                <w:i/>
+                <w:iCs/>
+                <w:sz w:val="24"/>
+                <w:szCs w:val="24"/>
+              </w:rPr>
+              <w:t>Component</w:t>
+            </w:r>
+            <w:proofErr w:type="spellEnd"/>
+            <w:r>
+              <w:rPr>
+                <w:b w:val="0"/>
+                <w:bCs/>
+                <w:i/>
+                <w:iCs/>
+                <w:sz w:val="24"/>
+                <w:szCs w:val="24"/>
+              </w:rPr>
+              <w:t xml:space="preserve"> </w:t>
+            </w:r>
+            <w:proofErr w:type="spellStart"/>
+            <w:r>
+              <w:rPr>
+                <w:b w:val="0"/>
+                <w:bCs/>
+                <w:i/>
+                <w:iCs/>
+                <w:sz w:val="24"/>
+                <w:szCs w:val="24"/>
+              </w:rPr>
+              <w:t>Analysis</w:t>
+            </w:r>
+            <w:proofErr w:type="spellEnd"/>
           </w:p>
         </w:tc>
         <w:tc>
@@ -5577,6 +6254,7 @@
                 <w:szCs w:val="24"/>
               </w:rPr>
             </w:pPr>
+            <w:proofErr w:type="spellStart"/>
             <w:r>
               <w:rPr>
                 <w:b w:val="0"/>
@@ -5586,7 +6264,19 @@
                 <w:sz w:val="24"/>
                 <w:szCs w:val="24"/>
               </w:rPr>
-              <w:t>Packet Capture Data Format</w:t>
+              <w:t>Packet</w:t>
+            </w:r>
+            <w:proofErr w:type="spellEnd"/>
+            <w:r>
+              <w:rPr>
+                <w:b w:val="0"/>
+                <w:bCs/>
+                <w:i/>
+                <w:iCs/>
+                <w:sz w:val="24"/>
+                <w:szCs w:val="24"/>
+              </w:rPr>
+              <w:t xml:space="preserve"> Capture Data Format</w:t>
             </w:r>
           </w:p>
         </w:tc>
@@ -5657,6 +6347,7 @@
                 <w:szCs w:val="24"/>
               </w:rPr>
             </w:pPr>
+            <w:proofErr w:type="spellStart"/>
             <w:r>
               <w:rPr>
                 <w:b w:val="0"/>
@@ -5666,8 +6357,57 @@
                 <w:sz w:val="24"/>
                 <w:szCs w:val="24"/>
               </w:rPr>
-              <w:t>Receiver Operating Characteristic</w:t>
-            </w:r>
+              <w:t>Receiver</w:t>
+            </w:r>
+            <w:proofErr w:type="spellEnd"/>
+            <w:r>
+              <w:rPr>
+                <w:b w:val="0"/>
+                <w:bCs/>
+                <w:i/>
+                <w:iCs/>
+                <w:sz w:val="24"/>
+                <w:szCs w:val="24"/>
+              </w:rPr>
+              <w:t xml:space="preserve"> </w:t>
+            </w:r>
+            <w:proofErr w:type="spellStart"/>
+            <w:r>
+              <w:rPr>
+                <w:b w:val="0"/>
+                <w:bCs/>
+                <w:i/>
+                <w:iCs/>
+                <w:sz w:val="24"/>
+                <w:szCs w:val="24"/>
+              </w:rPr>
+              <w:t>Operating</w:t>
+            </w:r>
+            <w:proofErr w:type="spellEnd"/>
+            <w:r>
+              <w:rPr>
+                <w:b w:val="0"/>
+                <w:bCs/>
+                <w:i/>
+                <w:iCs/>
+                <w:sz w:val="24"/>
+                <w:szCs w:val="24"/>
+              </w:rPr>
+              <w:t xml:space="preserve"> </w:t>
+            </w:r>
+            <w:proofErr w:type="spellStart"/>
+            <w:r>
+              <w:rPr>
+                <w:b w:val="0"/>
+                <w:bCs/>
+                <w:i/>
+                <w:iCs/>
+                <w:sz w:val="24"/>
+                <w:szCs w:val="24"/>
+              </w:rPr>
+              <w:t>Characteristic</w:t>
+            </w:r>
+            <w:proofErr w:type="spellEnd"/>
           </w:p>
         </w:tc>
         <w:tc>
@@ -5737,6 +6477,7 @@
                 <w:szCs w:val="24"/>
               </w:rPr>
             </w:pPr>
+            <w:proofErr w:type="spellStart"/>
             <w:r>
               <w:rPr>
                 <w:b w:val="0"/>
@@ -5746,7 +6487,19 @@
                 <w:sz w:val="24"/>
                 <w:szCs w:val="24"/>
               </w:rPr>
-              <w:t>Secure Shell</w:t>
+              <w:t>Secure</w:t>
+            </w:r>
+            <w:proofErr w:type="spellEnd"/>
+            <w:r>
+              <w:rPr>
+                <w:b w:val="0"/>
+                <w:bCs/>
+                <w:i/>
+                <w:iCs/>
+                <w:sz w:val="24"/>
+                <w:szCs w:val="24"/>
+              </w:rPr>
+              <w:t xml:space="preserve"> Shell</w:t>
             </w:r>
           </w:p>
         </w:tc>
@@ -5817,6 +6570,7 @@
                 <w:szCs w:val="24"/>
               </w:rPr>
             </w:pPr>
+            <w:proofErr w:type="spellStart"/>
             <w:r>
               <w:rPr>
                 <w:b w:val="0"/>
@@ -5826,8 +6580,33 @@
                 <w:sz w:val="24"/>
                 <w:szCs w:val="24"/>
               </w:rPr>
-              <w:t>Suport Vector Machine</w:t>
-            </w:r>
+              <w:t>Suport</w:t>
+            </w:r>
+            <w:proofErr w:type="spellEnd"/>
+            <w:r>
+              <w:rPr>
+                <w:b w:val="0"/>
+                <w:bCs/>
+                <w:i/>
+                <w:iCs/>
+                <w:sz w:val="24"/>
+                <w:szCs w:val="24"/>
+              </w:rPr>
+              <w:t xml:space="preserve"> Vector </w:t>
+            </w:r>
+            <w:proofErr w:type="spellStart"/>
+            <w:r>
+              <w:rPr>
+                <w:b w:val="0"/>
+                <w:bCs/>
+                <w:i/>
+                <w:iCs/>
+                <w:sz w:val="24"/>
+                <w:szCs w:val="24"/>
+              </w:rPr>
+              <w:t>Machine</w:t>
+            </w:r>
+            <w:proofErr w:type="spellEnd"/>
           </w:p>
         </w:tc>
         <w:tc>
@@ -9021,13 +9800,57 @@
         <w:t>é o</w:t>
       </w:r>
       <w:r>
-        <w:t xml:space="preserve"> DDoS (</w:t>
-      </w:r>
+        <w:t xml:space="preserve"> </w:t>
+      </w:r>
+      <w:proofErr w:type="spellStart"/>
+      <w:r>
+        <w:t>DDoS</w:t>
+      </w:r>
+      <w:proofErr w:type="spellEnd"/>
+      <w:r>
+        <w:t xml:space="preserve"> (</w:t>
+      </w:r>
+      <w:proofErr w:type="spellStart"/>
       <w:r>
         <w:rPr>
           <w:i/>
         </w:rPr>
-        <w:t>Distributed Denial of Service</w:t>
+        <w:t>Distributed</w:t>
+      </w:r>
+      <w:proofErr w:type="spellEnd"/>
+      <w:r>
+        <w:rPr>
+          <w:i/>
+        </w:rPr>
+        <w:t xml:space="preserve"> </w:t>
+      </w:r>
+      <w:proofErr w:type="spellStart"/>
+      <w:r>
+        <w:rPr>
+          <w:i/>
+        </w:rPr>
+        <w:t>Denial</w:t>
+      </w:r>
+      <w:proofErr w:type="spellEnd"/>
+      <w:r>
+        <w:rPr>
+          <w:i/>
+        </w:rPr>
+        <w:t xml:space="preserve"> </w:t>
+      </w:r>
+      <w:proofErr w:type="spellStart"/>
+      <w:r>
+        <w:rPr>
+          <w:i/>
+        </w:rPr>
+        <w:t>of</w:t>
+      </w:r>
+      <w:proofErr w:type="spellEnd"/>
+      <w:r>
+        <w:rPr>
+          <w:i/>
+        </w:rPr>
+        <w:t xml:space="preserve"> Service</w:t>
       </w:r>
       <w:r>
         <w:t>)</w:t>
@@ -9080,11 +9903,21 @@
       <w:r>
         <w:t xml:space="preserve">. Grandes empresas, como: </w:t>
       </w:r>
+      <w:proofErr w:type="spellStart"/>
       <w:r>
         <w:t>PayPal</w:t>
       </w:r>
-      <w:r>
-        <w:t>, Netflix, Spotify e Twitter já sofreram com ataques dessa natureza</w:t>
+      <w:proofErr w:type="spellEnd"/>
+      <w:r>
+        <w:t xml:space="preserve">, Netflix, </w:t>
+      </w:r>
+      <w:proofErr w:type="spellStart"/>
+      <w:r>
+        <w:t>Spotify</w:t>
+      </w:r>
+      <w:proofErr w:type="spellEnd"/>
+      <w:r>
+        <w:t xml:space="preserve"> e Twitter já sofreram com ataques dessa natureza</w:t>
       </w:r>
       <w:r>
         <w:t>,</w:t>
@@ -9178,7 +10011,15 @@
         <w:ind w:firstLine="360"/>
       </w:pPr>
       <w:r>
-        <w:t>Os ataques DDoS t</w:t>
+        <w:t xml:space="preserve">Os ataques </w:t>
+      </w:r>
+      <w:proofErr w:type="spellStart"/>
+      <w:r>
+        <w:t>DDoS</w:t>
+      </w:r>
+      <w:proofErr w:type="spellEnd"/>
+      <w:r>
+        <w:t xml:space="preserve"> t</w:t>
       </w:r>
       <w:r>
         <w:t>ê</w:t>
@@ -9189,12 +10030,42 @@
       <w:r>
         <w:t xml:space="preserve">como principal objetivo inviabilizar o funcionamento do recurso Web da vítima, gerando o que é chamado de “negação de serviço” (em inglês, </w:t>
       </w:r>
+      <w:proofErr w:type="spellStart"/>
       <w:r>
         <w:rPr>
           <w:i/>
         </w:rPr>
-        <w:t>Denial of Sevice</w:t>
-      </w:r>
+        <w:t>Denial</w:t>
+      </w:r>
+      <w:proofErr w:type="spellEnd"/>
+      <w:r>
+        <w:rPr>
+          <w:i/>
+        </w:rPr>
+        <w:t xml:space="preserve"> </w:t>
+      </w:r>
+      <w:proofErr w:type="spellStart"/>
+      <w:r>
+        <w:rPr>
+          <w:i/>
+        </w:rPr>
+        <w:t>of</w:t>
+      </w:r>
+      <w:proofErr w:type="spellEnd"/>
+      <w:r>
+        <w:rPr>
+          <w:i/>
+        </w:rPr>
+        <w:t xml:space="preserve"> </w:t>
+      </w:r>
+      <w:proofErr w:type="spellStart"/>
+      <w:r>
+        <w:rPr>
+          <w:i/>
+        </w:rPr>
+        <w:t>Sevice</w:t>
+      </w:r>
+      <w:proofErr w:type="spellEnd"/>
       <w:r>
         <w:t xml:space="preserve">), que deu origem ao nome do tipo de ataque. Esse objetivo é alcançado </w:t>
       </w:r>
@@ -9278,7 +10149,31 @@
         <w:t>das vezes não há roubo</w:t>
       </w:r>
       <w:r>
-        <w:t xml:space="preserve"> de informação por parte dos criminosos. Contudo, foi relatado pela empresa Karpesky Lab, que um ataque DDoS resulta, em média, num</w:t>
+        <w:t xml:space="preserve"> de informação por parte dos criminosos. Contudo, foi relatado pela empresa </w:t>
+      </w:r>
+      <w:proofErr w:type="spellStart"/>
+      <w:r>
+        <w:t>Karpesky</w:t>
+      </w:r>
+      <w:proofErr w:type="spellEnd"/>
+      <w:r>
+        <w:t xml:space="preserve"> </w:t>
+      </w:r>
+      <w:proofErr w:type="spellStart"/>
+      <w:r>
+        <w:t>Lab</w:t>
+      </w:r>
+      <w:proofErr w:type="spellEnd"/>
+      <w:r>
+        <w:t xml:space="preserve">, que um ataque </w:t>
+      </w:r>
+      <w:proofErr w:type="spellStart"/>
+      <w:r>
+        <w:t>DDoS</w:t>
+      </w:r>
+      <w:proofErr w:type="spellEnd"/>
+      <w:r>
+        <w:t xml:space="preserve"> resulta, em média, num</w:t>
       </w:r>
       <w:r>
         <w:t xml:space="preserve"> prejuízo </w:t>
@@ -9559,12 +10454,28 @@
         <w:lastRenderedPageBreak/>
         <w:t xml:space="preserve">de fluxo de rede. Essa abordagem, conhecida como aprendizagem de máquina (ML do inglês </w:t>
       </w:r>
+      <w:proofErr w:type="spellStart"/>
       <w:r>
         <w:rPr>
           <w:i/>
         </w:rPr>
-        <w:t>machine learning</w:t>
-      </w:r>
+        <w:t>machine</w:t>
+      </w:r>
+      <w:proofErr w:type="spellEnd"/>
+      <w:r>
+        <w:rPr>
+          <w:i/>
+        </w:rPr>
+        <w:t xml:space="preserve"> </w:t>
+      </w:r>
+      <w:proofErr w:type="spellStart"/>
+      <w:r>
+        <w:rPr>
+          <w:i/>
+        </w:rPr>
+        <w:t>learning</w:t>
+      </w:r>
+      <w:proofErr w:type="spellEnd"/>
       <w:r>
         <w:t>), tem como característica principal a sua adaptabilidade a problemas de diversas naturezas que possuam dados</w:t>
       </w:r>
@@ -9594,7 +10505,15 @@
         <w:t xml:space="preserve"> de duas formas: utilizando dados não rotulados</w:t>
       </w:r>
       <w:r>
-        <w:t xml:space="preserve"> para treinar o sistema (aprendizagem não supervisionada) ou utilizando dados rotulados para o treinamento (aprendizagem supervisionada). No entanto, há ainda, sistemas que utilizam a abordagem semi-supervisionada, em que o sistema utiliza as duas abordagens anteriores de forma conjunta</w:t>
+        <w:t xml:space="preserve"> para treinar o sistema (aprendizagem não supervisionada) ou utilizando dados rotulados para o treinamento (aprendizagem supervisionada). No entanto, há ainda, sistemas que utilizam a abordagem </w:t>
+      </w:r>
+      <w:proofErr w:type="spellStart"/>
+      <w:r>
+        <w:t>semi-supervisionada</w:t>
+      </w:r>
+      <w:proofErr w:type="spellEnd"/>
+      <w:r>
+        <w:t>, em que o sistema utiliza as duas abordagens anteriores de forma conjunta</w:t>
       </w:r>
       <w:sdt>
         <w:sdtPr>
@@ -9684,7 +10603,15 @@
         <w:ind w:firstLine="360"/>
       </w:pPr>
       <w:r>
-        <w:t>Realização de um estudo comparativo entre um sistema de ML que utilize uma abordagem supervisionada para a detecção de ameaças DDoS e outro que utili</w:t>
+        <w:t xml:space="preserve">Realização de um estudo comparativo entre um sistema de ML que utilize uma abordagem supervisionada para a detecção de ameaças </w:t>
+      </w:r>
+      <w:proofErr w:type="spellStart"/>
+      <w:r>
+        <w:t>DDoS</w:t>
+      </w:r>
+      <w:proofErr w:type="spellEnd"/>
+      <w:r>
+        <w:t xml:space="preserve"> e outro que utili</w:t>
       </w:r>
       <w:r>
         <w:t xml:space="preserve">ze um modelo baseado na previsão de entropia </w:t>
@@ -9818,7 +10745,15 @@
         <w:ind w:firstLine="360"/>
       </w:pPr>
       <w:r>
-        <w:t xml:space="preserve">A modernização dos ataques DDoS oferece inúmeros impactos paras as grandes empresas. </w:t>
+        <w:t xml:space="preserve">A modernização dos ataques </w:t>
+      </w:r>
+      <w:proofErr w:type="spellStart"/>
+      <w:r>
+        <w:t>DDoS</w:t>
+      </w:r>
+      <w:proofErr w:type="spellEnd"/>
+      <w:r>
+        <w:t xml:space="preserve"> oferece inúmeros impactos paras as grandes empresas. </w:t>
       </w:r>
       <w:r>
         <w:t>O estudo de técnicas de detecção para essas ameaças, visando a melhor forma de analisar os dados obtidos ao longo do ataque, possui grande relevância no que diz respeito a segurança da informação.</w:t>
@@ -9877,8 +10812,13 @@
         <w:t>A</w:t>
       </w:r>
       <w:r>
-        <w:t xml:space="preserve"> implementação da análise de principais componentes na tarefa de detecção de ataques DDoS</w:t>
-      </w:r>
+        <w:t xml:space="preserve"> implementação da análise de principais componentes na tarefa de detecção de ataques </w:t>
+      </w:r>
+      <w:proofErr w:type="spellStart"/>
+      <w:r>
+        <w:t>DDoS</w:t>
+      </w:r>
+      <w:proofErr w:type="spellEnd"/>
       <w:r>
         <w:t xml:space="preserve"> proporciona melhores resultados em relação a sistemas sem essa análise.</w:t>
       </w:r>
@@ -9950,7 +10890,15 @@
         <w:ind w:firstLine="360"/>
       </w:pPr>
       <w:r>
-        <w:t xml:space="preserve">Esse trabalho tem como objetivo realizar um estudo comparativo entre dois algoritmos para detecção de ameaças DDoS baseados em diferentes </w:t>
+        <w:t xml:space="preserve">Esse trabalho tem como objetivo realizar um estudo comparativo entre dois algoritmos para detecção de ameaças </w:t>
+      </w:r>
+      <w:proofErr w:type="spellStart"/>
+      <w:r>
+        <w:t>DDoS</w:t>
+      </w:r>
+      <w:proofErr w:type="spellEnd"/>
+      <w:r>
+        <w:t xml:space="preserve"> baseados em diferentes </w:t>
       </w:r>
       <w:r>
         <w:t>abordagens</w:t>
@@ -10029,7 +10977,15 @@
         <w:t>dos algoritmos</w:t>
       </w:r>
       <w:r>
-        <w:t xml:space="preserve"> para a detecção de ameaças DDoS;</w:t>
+        <w:t xml:space="preserve"> para a detecção de ameaças </w:t>
+      </w:r>
+      <w:proofErr w:type="spellStart"/>
+      <w:r>
+        <w:t>DDoS</w:t>
+      </w:r>
+      <w:proofErr w:type="spellEnd"/>
+      <w:r>
+        <w:t>;</w:t>
       </w:r>
     </w:p>
     <w:p>
@@ -10144,7 +11100,15 @@
         <w:ind w:firstLine="360"/>
       </w:pPr>
       <w:r>
-        <w:t xml:space="preserve">O objetivo desse trabalho é expor de forma clara e concisa todas as etapas de um algoritmo capaz de detectar ameaças DDoS a partir de dados de fluxo rede no formato </w:t>
+        <w:t xml:space="preserve">O objetivo desse trabalho é expor de forma clara e concisa todas as etapas de um algoritmo capaz de detectar ameaças </w:t>
+      </w:r>
+      <w:proofErr w:type="spellStart"/>
+      <w:r>
+        <w:t>DDoS</w:t>
+      </w:r>
+      <w:proofErr w:type="spellEnd"/>
+      <w:r>
+        <w:t xml:space="preserve"> a partir de dados de fluxo rede no formato </w:t>
       </w:r>
       <w:r>
         <w:rPr>
@@ -10187,8 +11151,13 @@
         <w:t xml:space="preserve"> </w:t>
       </w:r>
       <w:r>
-        <w:t>de ameaças DDoS</w:t>
-      </w:r>
+        <w:t xml:space="preserve">de ameaças </w:t>
+      </w:r>
+      <w:proofErr w:type="spellStart"/>
+      <w:r>
+        <w:t>DDoS</w:t>
+      </w:r>
+      <w:proofErr w:type="spellEnd"/>
       <w:r>
         <w:t xml:space="preserve"> utilizando as principais métricas de avaliaçã</w:t>
       </w:r>
@@ -10503,8 +11472,13 @@
         <w:t xml:space="preserve">importante </w:t>
       </w:r>
       <w:r>
-        <w:t>entender a estrutura de um ataque DDoS</w:t>
-      </w:r>
+        <w:t xml:space="preserve">entender a estrutura de um ataque </w:t>
+      </w:r>
+      <w:proofErr w:type="spellStart"/>
+      <w:r>
+        <w:t>DDoS</w:t>
+      </w:r>
+      <w:proofErr w:type="spellEnd"/>
       <w:r>
         <w:t xml:space="preserve"> e</w:t>
       </w:r>
@@ -10530,8 +11504,13 @@
         <w:t xml:space="preserve">o desenvolvimento do algoritmo serão apresentados: entropia em um conjunto de dados, </w:t>
       </w:r>
       <w:r>
-        <w:t>utilização do modelo ARIMA para processos de limiarização</w:t>
-      </w:r>
+        <w:t xml:space="preserve">utilização do modelo ARIMA para processos de </w:t>
+      </w:r>
+      <w:proofErr w:type="spellStart"/>
+      <w:r>
+        <w:t>limiarização</w:t>
+      </w:r>
+      <w:proofErr w:type="spellEnd"/>
       <w:r>
         <w:t>, técnicas de redução de dimensionalidade e, por fim, classificadores para aprendizagem supervisionad</w:t>
       </w:r>
@@ -10562,9 +11541,19 @@
           <w:sz w:val="32"/>
           <w:szCs w:val="32"/>
         </w:rPr>
-        <w:t>Estrutura Básica de um Ataque DDoS</w:t>
+        <w:t xml:space="preserve">Estrutura Básica de um Ataque </w:t>
+      </w:r>
+      <w:proofErr w:type="spellStart"/>
+      <w:r>
+        <w:rPr>
+          <w:b/>
+          <w:sz w:val="32"/>
+          <w:szCs w:val="32"/>
+        </w:rPr>
+        <w:t>DDoS</w:t>
       </w:r>
       <w:bookmarkEnd w:id="12"/>
+      <w:proofErr w:type="spellEnd"/>
     </w:p>
     <w:p>
       <w:pPr>
@@ -10579,7 +11568,35 @@
         <w:rPr>
           <w:bCs/>
         </w:rPr>
-        <w:t>Por mais que esse não seja o escopo desse trabalho, é importante ter uma noção básica da taxonomia de um ataque DDoS. Uma infraestrutura típica para o lançamento de ataques DDoS é o da Fig</w:t>
+        <w:t xml:space="preserve">Por mais que esse não seja o escopo desse trabalho, é importante ter uma noção básica da taxonomia de um ataque </w:t>
+      </w:r>
+      <w:proofErr w:type="spellStart"/>
+      <w:r>
+        <w:rPr>
+          <w:bCs/>
+        </w:rPr>
+        <w:t>DDoS</w:t>
+      </w:r>
+      <w:proofErr w:type="spellEnd"/>
+      <w:r>
+        <w:rPr>
+          <w:bCs/>
+        </w:rPr>
+        <w:t xml:space="preserve">. Uma infraestrutura típica para o lançamento de ataques </w:t>
+      </w:r>
+      <w:proofErr w:type="spellStart"/>
+      <w:r>
+        <w:rPr>
+          <w:bCs/>
+        </w:rPr>
+        <w:t>DDoS</w:t>
+      </w:r>
+      <w:proofErr w:type="spellEnd"/>
+      <w:r>
+        <w:rPr>
+          <w:bCs/>
+        </w:rPr>
+        <w:t xml:space="preserve"> é o da Fig</w:t>
       </w:r>
       <w:r>
         <w:rPr>
@@ -10807,7 +11824,31 @@
           <w:sz w:val="24"/>
           <w:szCs w:val="24"/>
         </w:rPr>
-        <w:t xml:space="preserve"> – Estrutura de um ataque DDoS a uma infraestrutura em </w:t>
+        <w:t xml:space="preserve"> – Estrutura de um ataque </w:t>
+      </w:r>
+      <w:proofErr w:type="spellStart"/>
+      <w:r>
+        <w:rPr>
+          <w:rFonts w:ascii="Times New Roman" w:hAnsi="Times New Roman" w:cs="Times New Roman"/>
+          <w:i w:val="0"/>
+          <w:iCs w:val="0"/>
+          <w:color w:val="auto"/>
+          <w:sz w:val="24"/>
+          <w:szCs w:val="24"/>
+        </w:rPr>
+        <w:t>DDoS</w:t>
+      </w:r>
+      <w:proofErr w:type="spellEnd"/>
+      <w:r>
+        <w:rPr>
+          <w:rFonts w:ascii="Times New Roman" w:hAnsi="Times New Roman" w:cs="Times New Roman"/>
+          <w:i w:val="0"/>
+          <w:iCs w:val="0"/>
+          <w:color w:val="auto"/>
+          <w:sz w:val="24"/>
+          <w:szCs w:val="24"/>
+        </w:rPr>
+        <w:t xml:space="preserve"> a uma infraestrutura em </w:t>
       </w:r>
       <w:bookmarkEnd w:id="13"/>
       <w:r>
@@ -10967,7 +12008,21 @@
         <w:rPr>
           <w:bCs/>
         </w:rPr>
-        <w:t>A Figura 1 mostra a topologia básica de um ataque DDoS onde o ataque é distribuído para dispositivos eletrônicos diversos (</w:t>
+        <w:t xml:space="preserve">A Figura 1 mostra a topologia básica de um ataque </w:t>
+      </w:r>
+      <w:proofErr w:type="spellStart"/>
+      <w:r>
+        <w:rPr>
+          <w:bCs/>
+        </w:rPr>
+        <w:t>DDoS</w:t>
+      </w:r>
+      <w:proofErr w:type="spellEnd"/>
+      <w:r>
+        <w:rPr>
+          <w:bCs/>
+        </w:rPr>
+        <w:t xml:space="preserve"> onde o ataque é distribuído para dispositivos eletrônicos diversos (</w:t>
       </w:r>
       <w:r>
         <w:rPr>
@@ -11270,12 +12325,21 @@
         </w:rPr>
         <w:t>CIC-</w:t>
       </w:r>
-      <w:r>
-        <w:rPr>
-          <w:bCs/>
-          <w:szCs w:val="24"/>
-        </w:rPr>
-        <w:t>DDoS 2019</w:t>
+      <w:proofErr w:type="spellStart"/>
+      <w:r>
+        <w:rPr>
+          <w:bCs/>
+          <w:szCs w:val="24"/>
+        </w:rPr>
+        <w:t>DDoS</w:t>
+      </w:r>
+      <w:proofErr w:type="spellEnd"/>
+      <w:r>
+        <w:rPr>
+          <w:bCs/>
+          <w:szCs w:val="24"/>
+        </w:rPr>
+        <w:t xml:space="preserve"> 2019</w:t>
       </w:r>
       <w:r>
         <w:rPr>
@@ -11358,6 +12422,7 @@
         <w:lastRenderedPageBreak/>
         <w:t xml:space="preserve">É importante frisar que a coleta de dados para análises e desenvolvimento de sistemas de detecção de intrusão (IDS do inglês </w:t>
       </w:r>
+      <w:proofErr w:type="spellStart"/>
       <w:r>
         <w:rPr>
           <w:bCs/>
@@ -11365,7 +12430,37 @@
           <w:iCs/>
           <w:szCs w:val="24"/>
         </w:rPr>
-        <w:t>Intrusion Detection System</w:t>
+        <w:t>Intrusion</w:t>
+      </w:r>
+      <w:proofErr w:type="spellEnd"/>
+      <w:r>
+        <w:rPr>
+          <w:bCs/>
+          <w:i/>
+          <w:iCs/>
+          <w:szCs w:val="24"/>
+        </w:rPr>
+        <w:t xml:space="preserve"> </w:t>
+      </w:r>
+      <w:proofErr w:type="spellStart"/>
+      <w:r>
+        <w:rPr>
+          <w:bCs/>
+          <w:i/>
+          <w:iCs/>
+          <w:szCs w:val="24"/>
+        </w:rPr>
+        <w:t>Detection</w:t>
+      </w:r>
+      <w:proofErr w:type="spellEnd"/>
+      <w:r>
+        <w:rPr>
+          <w:bCs/>
+          <w:i/>
+          <w:iCs/>
+          <w:szCs w:val="24"/>
+        </w:rPr>
+        <w:t xml:space="preserve"> System</w:t>
       </w:r>
       <w:r>
         <w:rPr>
@@ -11532,6 +12627,7 @@
         </w:rPr>
         <w:t xml:space="preserve">, com fluxos de dados classificados em benigno ou maligno, IP de envio e destino e até horário do fluxo, obtido a partir do software </w:t>
       </w:r>
+      <w:proofErr w:type="spellStart"/>
       <w:r>
         <w:rPr>
           <w:bCs/>
@@ -11541,6 +12637,7 @@
         </w:rPr>
         <w:t>CICFlowMeter</w:t>
       </w:r>
+      <w:proofErr w:type="spellEnd"/>
       <w:r>
         <w:rPr>
           <w:bCs/>
@@ -11764,7 +12861,23 @@
           <w:bCs/>
           <w:szCs w:val="24"/>
         </w:rPr>
-        <w:t xml:space="preserve"> proposto por Sharalfadin </w:t>
+        <w:t xml:space="preserve"> proposto por </w:t>
+      </w:r>
+      <w:proofErr w:type="spellStart"/>
+      <w:r>
+        <w:rPr>
+          <w:bCs/>
+          <w:szCs w:val="24"/>
+        </w:rPr>
+        <w:t>Sharalfadin</w:t>
+      </w:r>
+      <w:proofErr w:type="spellEnd"/>
+      <w:r>
+        <w:rPr>
+          <w:bCs/>
+          <w:szCs w:val="24"/>
+        </w:rPr>
+        <w:t xml:space="preserve"> </w:t>
       </w:r>
       <w:r>
         <w:rPr>
@@ -11814,6 +12927,7 @@
         </w:rPr>
         <w:t xml:space="preserve">O sistema foi implementado do dia 3 de julho de 2017 até o dia 7 de julho de 2017. Nessa faixa de tempo diversos ataques foram implementados: </w:t>
       </w:r>
+      <w:proofErr w:type="spellStart"/>
       <w:r>
         <w:rPr>
           <w:bCs/>
@@ -11821,14 +12935,171 @@
           <w:iCs/>
           <w:szCs w:val="24"/>
         </w:rPr>
-        <w:t>Brute Force FTP, Brute Force SSH, DoS, Heartbleed, Web Attack, Infiltration, Botnet and DDoS</w:t>
-      </w:r>
-      <w:r>
-        <w:rPr>
-          <w:bCs/>
-          <w:szCs w:val="24"/>
-        </w:rPr>
-        <w:t>. Contudo, como este trabalho busca detectar apenas ataques DDoS, apenas o arquivo de fluxo de rede desse tipo de ataque foi utilizado.</w:t>
+        <w:t>Brute</w:t>
+      </w:r>
+      <w:proofErr w:type="spellEnd"/>
+      <w:r>
+        <w:rPr>
+          <w:bCs/>
+          <w:i/>
+          <w:iCs/>
+          <w:szCs w:val="24"/>
+        </w:rPr>
+        <w:t xml:space="preserve"> Force FTP, </w:t>
+      </w:r>
+      <w:proofErr w:type="spellStart"/>
+      <w:r>
+        <w:rPr>
+          <w:bCs/>
+          <w:i/>
+          <w:iCs/>
+          <w:szCs w:val="24"/>
+        </w:rPr>
+        <w:t>Brute</w:t>
+      </w:r>
+      <w:proofErr w:type="spellEnd"/>
+      <w:r>
+        <w:rPr>
+          <w:bCs/>
+          <w:i/>
+          <w:iCs/>
+          <w:szCs w:val="24"/>
+        </w:rPr>
+        <w:t xml:space="preserve"> Force SSH, </w:t>
+      </w:r>
+      <w:proofErr w:type="spellStart"/>
+      <w:r>
+        <w:rPr>
+          <w:bCs/>
+          <w:i/>
+          <w:iCs/>
+          <w:szCs w:val="24"/>
+        </w:rPr>
+        <w:t>DoS</w:t>
+      </w:r>
+      <w:proofErr w:type="spellEnd"/>
+      <w:r>
+        <w:rPr>
+          <w:bCs/>
+          <w:i/>
+          <w:iCs/>
+          <w:szCs w:val="24"/>
+        </w:rPr>
+        <w:t xml:space="preserve">, Heartbleed, Web </w:t>
+      </w:r>
+      <w:proofErr w:type="spellStart"/>
+      <w:r>
+        <w:rPr>
+          <w:bCs/>
+          <w:i/>
+          <w:iCs/>
+          <w:szCs w:val="24"/>
+        </w:rPr>
+        <w:t>Attack</w:t>
+      </w:r>
+      <w:proofErr w:type="spellEnd"/>
+      <w:r>
+        <w:rPr>
+          <w:bCs/>
+          <w:i/>
+          <w:iCs/>
+          <w:szCs w:val="24"/>
+        </w:rPr>
+        <w:t xml:space="preserve">, </w:t>
+      </w:r>
+      <w:proofErr w:type="spellStart"/>
+      <w:r>
+        <w:rPr>
+          <w:bCs/>
+          <w:i/>
+          <w:iCs/>
+          <w:szCs w:val="24"/>
+        </w:rPr>
+        <w:t>Infiltration</w:t>
+      </w:r>
+      <w:proofErr w:type="spellEnd"/>
+      <w:r>
+        <w:rPr>
+          <w:bCs/>
+          <w:i/>
+          <w:iCs/>
+          <w:szCs w:val="24"/>
+        </w:rPr>
+        <w:t xml:space="preserve">, </w:t>
+      </w:r>
+      <w:proofErr w:type="spellStart"/>
+      <w:r>
+        <w:rPr>
+          <w:bCs/>
+          <w:i/>
+          <w:iCs/>
+          <w:szCs w:val="24"/>
+        </w:rPr>
+        <w:t>Botnet</w:t>
+      </w:r>
+      <w:proofErr w:type="spellEnd"/>
+      <w:r>
+        <w:rPr>
+          <w:bCs/>
+          <w:i/>
+          <w:iCs/>
+          <w:szCs w:val="24"/>
+        </w:rPr>
+        <w:t xml:space="preserve"> </w:t>
+      </w:r>
+      <w:proofErr w:type="spellStart"/>
+      <w:r>
+        <w:rPr>
+          <w:bCs/>
+          <w:i/>
+          <w:iCs/>
+          <w:szCs w:val="24"/>
+        </w:rPr>
+        <w:t>and</w:t>
+      </w:r>
+      <w:proofErr w:type="spellEnd"/>
+      <w:r>
+        <w:rPr>
+          <w:bCs/>
+          <w:i/>
+          <w:iCs/>
+          <w:szCs w:val="24"/>
+        </w:rPr>
+        <w:t xml:space="preserve"> </w:t>
+      </w:r>
+      <w:proofErr w:type="spellStart"/>
+      <w:r>
+        <w:rPr>
+          <w:bCs/>
+          <w:i/>
+          <w:iCs/>
+          <w:szCs w:val="24"/>
+        </w:rPr>
+        <w:t>DDoS</w:t>
+      </w:r>
+      <w:proofErr w:type="spellEnd"/>
+      <w:r>
+        <w:rPr>
+          <w:bCs/>
+          <w:szCs w:val="24"/>
+        </w:rPr>
+        <w:t xml:space="preserve">. Contudo, como este trabalho busca detectar apenas ataques </w:t>
+      </w:r>
+      <w:proofErr w:type="spellStart"/>
+      <w:r>
+        <w:rPr>
+          <w:bCs/>
+          <w:szCs w:val="24"/>
+        </w:rPr>
+        <w:t>DDoS</w:t>
+      </w:r>
+      <w:proofErr w:type="spellEnd"/>
+      <w:r>
+        <w:rPr>
+          <w:bCs/>
+          <w:szCs w:val="24"/>
+        </w:rPr>
+        <w:t>, apenas o arquivo de fluxo de rede desse tipo de ataque foi utilizado.</w:t>
       </w:r>
       <w:r>
         <w:rPr>
@@ -12073,12 +13344,21 @@
                 <w:szCs w:val="24"/>
               </w:rPr>
             </w:pPr>
+            <w:proofErr w:type="spellStart"/>
             <w:r>
               <w:rPr>
                 <w:bCs w:val="0"/>
                 <w:szCs w:val="24"/>
               </w:rPr>
-              <w:t>Botnet ARES</w:t>
+              <w:t>Botnet</w:t>
+            </w:r>
+            <w:proofErr w:type="spellEnd"/>
+            <w:r>
+              <w:rPr>
+                <w:bCs w:val="0"/>
+                <w:szCs w:val="24"/>
+              </w:rPr>
+              <w:t xml:space="preserve"> ARES</w:t>
             </w:r>
           </w:p>
           <w:p>
@@ -12428,7 +13708,23 @@
           <w:sz w:val="28"/>
           <w:szCs w:val="28"/>
         </w:rPr>
-        <w:t>UNB CIC-DDoS 2019</w:t>
+        <w:t>UNB CIC-</w:t>
+      </w:r>
+      <w:proofErr w:type="spellStart"/>
+      <w:r>
+        <w:rPr>
+          <w:sz w:val="28"/>
+          <w:szCs w:val="28"/>
+        </w:rPr>
+        <w:t>DDoS</w:t>
+      </w:r>
+      <w:proofErr w:type="spellEnd"/>
+      <w:r>
+        <w:rPr>
+          <w:sz w:val="28"/>
+          <w:szCs w:val="28"/>
+        </w:rPr>
+        <w:t xml:space="preserve"> 2019</w:t>
       </w:r>
       <w:bookmarkEnd w:id="17"/>
     </w:p>
@@ -12475,7 +13771,23 @@
           <w:bCs/>
           <w:szCs w:val="24"/>
         </w:rPr>
-        <w:t xml:space="preserve"> uma base exclusiva de ataques DDoS e que, inclusive, explora os mais diferentes tipos de </w:t>
+        <w:t xml:space="preserve"> uma base exclusiva de ataques </w:t>
+      </w:r>
+      <w:proofErr w:type="spellStart"/>
+      <w:r>
+        <w:rPr>
+          <w:bCs/>
+          <w:szCs w:val="24"/>
+        </w:rPr>
+        <w:t>DDoS</w:t>
+      </w:r>
+      <w:proofErr w:type="spellEnd"/>
+      <w:r>
+        <w:rPr>
+          <w:bCs/>
+          <w:szCs w:val="24"/>
+        </w:rPr>
+        <w:t xml:space="preserve"> e que, inclusive, explora os mais diferentes tipos de </w:t>
       </w:r>
       <w:r>
         <w:rPr>
@@ -12496,7 +13808,23 @@
           <w:bCs/>
           <w:szCs w:val="24"/>
         </w:rPr>
-        <w:t>A base utilizada nos estudos de Sharalfadin et al.</w:t>
+        <w:t xml:space="preserve">A base utilizada nos estudos de </w:t>
+      </w:r>
+      <w:proofErr w:type="spellStart"/>
+      <w:r>
+        <w:rPr>
+          <w:bCs/>
+          <w:szCs w:val="24"/>
+        </w:rPr>
+        <w:t>Sharalfadin</w:t>
+      </w:r>
+      <w:proofErr w:type="spellEnd"/>
+      <w:r>
+        <w:rPr>
+          <w:bCs/>
+          <w:szCs w:val="24"/>
+        </w:rPr>
+        <w:t xml:space="preserve"> et al.</w:t>
       </w:r>
       <w:r>
         <w:rPr>
@@ -12586,14 +13914,55 @@
           <w:bCs/>
           <w:szCs w:val="24"/>
         </w:rPr>
-        <w:t xml:space="preserve"> de uma nova visão para a taxonomia dos ataques DDoS</w:t>
-      </w:r>
-      <w:r>
-        <w:rPr>
-          <w:bCs/>
-          <w:szCs w:val="24"/>
-        </w:rPr>
-        <w:t>, onde os ataques são divididos em duas classes: DDoS baseados em exploração e DDoS baseados em reflexão</w:t>
+        <w:t xml:space="preserve"> de uma nova visão para a taxonomia dos ataques </w:t>
+      </w:r>
+      <w:proofErr w:type="spellStart"/>
+      <w:r>
+        <w:rPr>
+          <w:bCs/>
+          <w:szCs w:val="24"/>
+        </w:rPr>
+        <w:t>DDoS</w:t>
+      </w:r>
+      <w:proofErr w:type="spellEnd"/>
+      <w:r>
+        <w:rPr>
+          <w:bCs/>
+          <w:szCs w:val="24"/>
+        </w:rPr>
+        <w:t xml:space="preserve">, onde os ataques são divididos em duas classes: </w:t>
+      </w:r>
+      <w:proofErr w:type="spellStart"/>
+      <w:r>
+        <w:rPr>
+          <w:bCs/>
+          <w:szCs w:val="24"/>
+        </w:rPr>
+        <w:t>DDoS</w:t>
+      </w:r>
+      <w:proofErr w:type="spellEnd"/>
+      <w:r>
+        <w:rPr>
+          <w:bCs/>
+          <w:szCs w:val="24"/>
+        </w:rPr>
+        <w:t xml:space="preserve"> baseados em exploração e </w:t>
+      </w:r>
+      <w:proofErr w:type="spellStart"/>
+      <w:r>
+        <w:rPr>
+          <w:bCs/>
+          <w:szCs w:val="24"/>
+        </w:rPr>
+        <w:t>DDoS</w:t>
+      </w:r>
+      <w:proofErr w:type="spellEnd"/>
+      <w:r>
+        <w:rPr>
+          <w:bCs/>
+          <w:szCs w:val="24"/>
+        </w:rPr>
+        <w:t xml:space="preserve"> baseados em reflexão</w:t>
       </w:r>
       <w:r>
         <w:rPr>
@@ -13069,8 +14438,17 @@
                 <w:bCs w:val="0"/>
                 <w:szCs w:val="24"/>
               </w:rPr>
-              <w:t>Tipo de Ataque DDoS</w:t>
-            </w:r>
+              <w:t xml:space="preserve">Tipo de Ataque </w:t>
+            </w:r>
+            <w:proofErr w:type="spellStart"/>
+            <w:r>
+              <w:rPr>
+                <w:bCs w:val="0"/>
+                <w:szCs w:val="24"/>
+              </w:rPr>
+              <w:t>DDoS</w:t>
+            </w:r>
+            <w:proofErr w:type="spellEnd"/>
           </w:p>
         </w:tc>
         <w:tc>
@@ -13153,6 +14531,7 @@
                 <w:szCs w:val="24"/>
               </w:rPr>
             </w:pPr>
+            <w:proofErr w:type="spellStart"/>
             <w:r>
               <w:rPr>
                 <w:bCs/>
@@ -13160,6 +14539,7 @@
               </w:rPr>
               <w:t>PortMap</w:t>
             </w:r>
+            <w:proofErr w:type="spellEnd"/>
           </w:p>
           <w:p>
             <w:pPr>
@@ -13171,6 +14551,7 @@
                 <w:szCs w:val="24"/>
               </w:rPr>
             </w:pPr>
+            <w:proofErr w:type="spellStart"/>
             <w:r>
               <w:rPr>
                 <w:bCs/>
@@ -13178,6 +14559,7 @@
               </w:rPr>
               <w:t>NetBIOS</w:t>
             </w:r>
+            <w:proofErr w:type="spellEnd"/>
           </w:p>
           <w:p>
             <w:pPr>
@@ -13248,8 +14630,17 @@
                 <w:bCs/>
                 <w:szCs w:val="24"/>
               </w:rPr>
-              <w:t>UDP-Lag</w:t>
-            </w:r>
+              <w:t>UDP-</w:t>
+            </w:r>
+            <w:proofErr w:type="spellStart"/>
+            <w:r>
+              <w:rPr>
+                <w:bCs/>
+                <w:szCs w:val="24"/>
+              </w:rPr>
+              <w:t>Lag</w:t>
+            </w:r>
+            <w:proofErr w:type="spellEnd"/>
           </w:p>
           <w:p>
             <w:pPr>
@@ -13638,6 +15029,7 @@
                 <w:lang w:val="en-US"/>
               </w:rPr>
             </w:pPr>
+            <w:proofErr w:type="spellStart"/>
             <w:r>
               <w:rPr>
                 <w:bCs/>
@@ -13646,6 +15038,7 @@
               </w:rPr>
               <w:t>WebDDoS</w:t>
             </w:r>
+            <w:proofErr w:type="spellEnd"/>
           </w:p>
           <w:p>
             <w:pPr>
@@ -14061,6 +15454,7 @@
         </w:rPr>
         <w:t xml:space="preserve">É importante destacar que os tipos de ataques são discriminados de acordo com o protocolo ou o serviço explorado para o ataque. Por exemplo, o ataque do tipo SNMP tem como base o protocolo da camada de aplicação SNMP (do inglês </w:t>
       </w:r>
+      <w:proofErr w:type="spellStart"/>
       <w:r>
         <w:rPr>
           <w:bCs/>
@@ -14068,8 +15462,29 @@
           <w:iCs/>
           <w:szCs w:val="24"/>
         </w:rPr>
-        <w:t>Simple Network Management Protocol</w:t>
-      </w:r>
+        <w:t>Simple</w:t>
+      </w:r>
+      <w:proofErr w:type="spellEnd"/>
+      <w:r>
+        <w:rPr>
+          <w:bCs/>
+          <w:i/>
+          <w:iCs/>
+          <w:szCs w:val="24"/>
+        </w:rPr>
+        <w:t xml:space="preserve"> Network Management </w:t>
+      </w:r>
+      <w:proofErr w:type="spellStart"/>
+      <w:r>
+        <w:rPr>
+          <w:bCs/>
+          <w:i/>
+          <w:iCs/>
+          <w:szCs w:val="24"/>
+        </w:rPr>
+        <w:t>Protocol</w:t>
+      </w:r>
+      <w:proofErr w:type="spellEnd"/>
       <w:r>
         <w:rPr>
           <w:bCs/>
@@ -14083,7 +15498,25 @@
           <w:i/>
           <w:szCs w:val="24"/>
         </w:rPr>
-        <w:t>Domain Name System</w:t>
+        <w:t xml:space="preserve">Domain </w:t>
+      </w:r>
+      <w:proofErr w:type="spellStart"/>
+      <w:r>
+        <w:rPr>
+          <w:bCs/>
+          <w:i/>
+          <w:szCs w:val="24"/>
+        </w:rPr>
+        <w:t>Name</w:t>
+      </w:r>
+      <w:proofErr w:type="spellEnd"/>
+      <w:r>
+        <w:rPr>
+          <w:bCs/>
+          <w:i/>
+          <w:szCs w:val="24"/>
+        </w:rPr>
+        <w:t xml:space="preserve"> System</w:t>
       </w:r>
       <w:r>
         <w:rPr>
@@ -14179,7 +15612,15 @@
         <w:t>utilizaram</w:t>
       </w:r>
       <w:r>
-        <w:t xml:space="preserve"> o conceito de entropia para criar um algoritmo capaz de detectar ataques EDoS. </w:t>
+        <w:t xml:space="preserve"> o conceito de entropia para criar um algoritmo capaz de detectar ataques </w:t>
+      </w:r>
+      <w:proofErr w:type="spellStart"/>
+      <w:r>
+        <w:t>EDoS</w:t>
+      </w:r>
+      <w:proofErr w:type="spellEnd"/>
+      <w:r>
+        <w:t xml:space="preserve">. </w:t>
       </w:r>
       <w:r>
         <w:t>Seguindo o mesmo conceito,</w:t>
@@ -14187,9 +15628,11 @@
       <w:r>
         <w:t xml:space="preserve"> </w:t>
       </w:r>
+      <w:proofErr w:type="spellStart"/>
       <w:r>
         <w:t>Idhammad</w:t>
       </w:r>
+      <w:proofErr w:type="spellEnd"/>
       <w:r>
         <w:t xml:space="preserve"> </w:t>
       </w:r>
@@ -14550,7 +15993,15 @@
         <w:t xml:space="preserve">rmações mais sensíveis </w:t>
       </w:r>
       <w:r>
-        <w:t xml:space="preserve">dentro de um ataque DDoS. </w:t>
+        <w:t xml:space="preserve">dentro de um ataque </w:t>
+      </w:r>
+      <w:proofErr w:type="spellStart"/>
+      <w:r>
+        <w:t>DDoS</w:t>
+      </w:r>
+      <w:proofErr w:type="spellEnd"/>
+      <w:r>
+        <w:t xml:space="preserve">. </w:t>
       </w:r>
     </w:p>
     <w:p>
@@ -14581,7 +16032,15 @@
         <w:t>,</w:t>
       </w:r>
       <w:r>
-        <w:t xml:space="preserve"> por fluxo de dados, totalizando quatro atributos para a análise de entropia. É importante ressaltar que a motivação por trás da escolha desses atributos se deve às características intrínsecas de um ataque DDoS que tem como objetivo sobrecarregar a vítima com solicitações de serviço. Por esse motivo, os atributos escolhidos para a análise precisam ser os que mais sofrem alterações no momento de um ataque, impactando diretament</w:t>
+        <w:t xml:space="preserve"> por fluxo de dados, totalizando quatro atributos para a análise de entropia. É importante ressaltar que a motivação por trás da escolha desses atributos se deve às características intrínsecas de um ataque </w:t>
+      </w:r>
+      <w:proofErr w:type="spellStart"/>
+      <w:r>
+        <w:t>DDoS</w:t>
+      </w:r>
+      <w:proofErr w:type="spellEnd"/>
+      <w:r>
+        <w:t xml:space="preserve"> que tem como objetivo sobrecarregar a vítima com solicitações de serviço. Por esse motivo, os atributos escolhidos para a análise precisam ser os que mais sofrem alterações no momento de um ataque, impactando diretament</w:t>
       </w:r>
       <w:r>
         <w:t>e</w:t>
@@ -14609,6 +16068,7 @@
       <w:r>
         <w:t>(</w:t>
       </w:r>
+      <w:proofErr w:type="spellStart"/>
       <w:r>
         <w:rPr>
           <w:i/>
@@ -14620,7 +16080,15 @@
           <w:i/>
           <w:vertAlign w:val="subscript"/>
         </w:rPr>
-        <w:t xml:space="preserve">d </w:t>
+        <w:t>d</w:t>
+      </w:r>
+      <w:proofErr w:type="spellEnd"/>
+      <w:r>
+        <w:rPr>
+          <w:i/>
+          <w:vertAlign w:val="subscript"/>
+        </w:rPr>
+        <w:t xml:space="preserve"> </w:t>
       </w:r>
       <w:r>
         <w:t>e</w:t>
@@ -15340,6 +16808,7 @@
       <w:r>
         <w:t xml:space="preserve"> e </w:t>
       </w:r>
+      <w:proofErr w:type="spellStart"/>
       <w:r>
         <w:rPr>
           <w:i/>
@@ -15353,6 +16822,7 @@
         </w:rPr>
         <w:t>d</w:t>
       </w:r>
+      <w:proofErr w:type="spellEnd"/>
       <w:r>
         <w:t>)</w:t>
       </w:r>
@@ -15503,27 +16973,70 @@
       <w:r>
         <w:t xml:space="preserve">do inglês </w:t>
       </w:r>
+      <w:proofErr w:type="spellStart"/>
       <w:r>
         <w:rPr>
           <w:i/>
           <w:iCs/>
         </w:rPr>
-        <w:t>autoregressive integrated movin</w:t>
-      </w:r>
+        <w:t>autoregressive</w:t>
+      </w:r>
+      <w:proofErr w:type="spellEnd"/>
       <w:r>
         <w:rPr>
           <w:i/>
           <w:iCs/>
         </w:rPr>
-        <w:t>g</w:t>
-      </w:r>
+        <w:t xml:space="preserve"> </w:t>
+      </w:r>
+      <w:proofErr w:type="spellStart"/>
       <w:r>
         <w:rPr>
           <w:i/>
           <w:iCs/>
         </w:rPr>
-        <w:t xml:space="preserve"> average</w:t>
-      </w:r>
+        <w:t>integrated</w:t>
+      </w:r>
+      <w:proofErr w:type="spellEnd"/>
+      <w:r>
+        <w:rPr>
+          <w:i/>
+          <w:iCs/>
+        </w:rPr>
+        <w:t xml:space="preserve"> </w:t>
+      </w:r>
+      <w:proofErr w:type="spellStart"/>
+      <w:r>
+        <w:rPr>
+          <w:i/>
+          <w:iCs/>
+        </w:rPr>
+        <w:t>movin</w:t>
+      </w:r>
+      <w:r>
+        <w:rPr>
+          <w:i/>
+          <w:iCs/>
+        </w:rPr>
+        <w:t>g</w:t>
+      </w:r>
+      <w:proofErr w:type="spellEnd"/>
+      <w:r>
+        <w:rPr>
+          <w:i/>
+          <w:iCs/>
+        </w:rPr>
+        <w:t xml:space="preserve"> </w:t>
+      </w:r>
+      <w:proofErr w:type="spellStart"/>
+      <w:r>
+        <w:rPr>
+          <w:i/>
+          <w:iCs/>
+        </w:rPr>
+        <w:t>average</w:t>
+      </w:r>
+      <w:proofErr w:type="spellEnd"/>
       <w:r>
         <w:t>) propost</w:t>
       </w:r>
@@ -15579,6 +17092,7 @@
         <w:lastRenderedPageBreak/>
         <w:t xml:space="preserve">inglês </w:t>
       </w:r>
+      <w:proofErr w:type="spellStart"/>
       <w:r>
         <w:rPr>
           <w:i/>
@@ -15586,52 +17100,98 @@
         </w:rPr>
         <w:t>autoregressive</w:t>
       </w:r>
+      <w:proofErr w:type="spellEnd"/>
       <w:r>
         <w:t>)</w:t>
       </w:r>
       <w:r>
         <w:t xml:space="preserve">, MA (do inglês </w:t>
       </w:r>
+      <w:proofErr w:type="spellStart"/>
       <w:r>
         <w:rPr>
           <w:i/>
           <w:iCs/>
         </w:rPr>
-        <w:t>moving average</w:t>
-      </w:r>
-      <w:r>
-        <w:t>)</w:t>
-      </w:r>
-      <w:r>
-        <w:t xml:space="preserve"> </w:t>
-      </w:r>
-      <w:r>
-        <w:t xml:space="preserve">e </w:t>
-      </w:r>
-      <w:r>
-        <w:t xml:space="preserve">ARMA (do inglês </w:t>
-      </w:r>
+        <w:t>moving</w:t>
+      </w:r>
+      <w:proofErr w:type="spellEnd"/>
       <w:r>
         <w:rPr>
           <w:i/>
           <w:iCs/>
         </w:rPr>
-        <w:t>autoregressive movin</w:t>
-      </w:r>
+        <w:t xml:space="preserve"> </w:t>
+      </w:r>
+      <w:proofErr w:type="spellStart"/>
       <w:r>
         <w:rPr>
           <w:i/>
           <w:iCs/>
         </w:rPr>
-        <w:t>g</w:t>
-      </w:r>
+        <w:t>average</w:t>
+      </w:r>
+      <w:proofErr w:type="spellEnd"/>
+      <w:r>
+        <w:t>)</w:t>
+      </w:r>
+      <w:r>
+        <w:t xml:space="preserve"> </w:t>
+      </w:r>
+      <w:r>
+        <w:t xml:space="preserve">e </w:t>
+      </w:r>
+      <w:r>
+        <w:t xml:space="preserve">ARMA (do inglês </w:t>
+      </w:r>
+      <w:proofErr w:type="spellStart"/>
       <w:r>
         <w:rPr>
           <w:i/>
           <w:iCs/>
         </w:rPr>
-        <w:t xml:space="preserve"> average</w:t>
-      </w:r>
+        <w:t>autoregressive</w:t>
+      </w:r>
+      <w:proofErr w:type="spellEnd"/>
+      <w:r>
+        <w:rPr>
+          <w:i/>
+          <w:iCs/>
+        </w:rPr>
+        <w:t xml:space="preserve"> </w:t>
+      </w:r>
+      <w:proofErr w:type="spellStart"/>
+      <w:r>
+        <w:rPr>
+          <w:i/>
+          <w:iCs/>
+        </w:rPr>
+        <w:t>movin</w:t>
+      </w:r>
+      <w:r>
+        <w:rPr>
+          <w:i/>
+          <w:iCs/>
+        </w:rPr>
+        <w:t>g</w:t>
+      </w:r>
+      <w:proofErr w:type="spellEnd"/>
+      <w:r>
+        <w:rPr>
+          <w:i/>
+          <w:iCs/>
+        </w:rPr>
+        <w:t xml:space="preserve"> </w:t>
+      </w:r>
+      <w:proofErr w:type="spellStart"/>
+      <w:r>
+        <w:rPr>
+          <w:i/>
+          <w:iCs/>
+        </w:rPr>
+        <w:t>average</w:t>
+      </w:r>
+      <w:proofErr w:type="spellEnd"/>
       <w:r>
         <w:t>).</w:t>
       </w:r>
@@ -15709,6 +17269,7 @@
         </w:rPr>
         <w:t xml:space="preserve">A princípio, é necessário definir o operador </w:t>
       </w:r>
+      <w:proofErr w:type="spellStart"/>
       <w:r>
         <w:rPr>
           <w:i/>
@@ -15717,6 +17278,7 @@
         </w:rPr>
         <w:t>backshift</w:t>
       </w:r>
+      <w:proofErr w:type="spellEnd"/>
       <w:r>
         <w:rPr>
           <w:szCs w:val="24"/>
@@ -17113,6 +18675,7 @@
         </w:rPr>
         <w:t xml:space="preserve">Dessa forma, utilizando as propriedades do operador </w:t>
       </w:r>
+      <w:proofErr w:type="spellStart"/>
       <w:r>
         <w:rPr>
           <w:i/>
@@ -17121,6 +18684,7 @@
         </w:rPr>
         <w:t>backshift</w:t>
       </w:r>
+      <w:proofErr w:type="spellEnd"/>
       <w:r>
         <w:rPr>
           <w:szCs w:val="24"/>
@@ -18644,7 +20208,21 @@
         <w:rPr>
           <w:szCs w:val="24"/>
         </w:rPr>
-        <w:t xml:space="preserve"> de um filtro linear com função de transferência </w:t>
+        <w:t xml:space="preserve"> de um filtro linear com função de tran</w:t>
+      </w:r>
+      <w:proofErr w:type="spellStart"/>
+      <w:r>
+        <w:rPr>
+          <w:szCs w:val="24"/>
+        </w:rPr>
+        <w:t>sferência</w:t>
+      </w:r>
+      <w:proofErr w:type="spellEnd"/>
+      <w:r>
+        <w:rPr>
+          <w:szCs w:val="24"/>
+        </w:rPr>
+        <w:t xml:space="preserve"> </w:t>
       </w:r>
       <m:oMath>
         <m:sSup>
@@ -18775,14 +20353,34 @@
         </w:rPr>
         <w:t xml:space="preserve">Seguindo a ordem proposta pela sigla, o segundo processo necessário para o entendimento do algoritmo ARIMA é o processo de média móvel (MA do inglês </w:t>
       </w:r>
+      <w:proofErr w:type="spellStart"/>
       <w:r>
         <w:rPr>
           <w:i/>
           <w:iCs/>
           <w:szCs w:val="24"/>
         </w:rPr>
-        <w:t>moving average</w:t>
-      </w:r>
+        <w:t>moving</w:t>
+      </w:r>
+      <w:proofErr w:type="spellEnd"/>
+      <w:r>
+        <w:rPr>
+          <w:i/>
+          <w:iCs/>
+          <w:szCs w:val="24"/>
+        </w:rPr>
+        <w:t xml:space="preserve"> </w:t>
+      </w:r>
+      <w:proofErr w:type="spellStart"/>
+      <w:r>
+        <w:rPr>
+          <w:i/>
+          <w:iCs/>
+          <w:szCs w:val="24"/>
+        </w:rPr>
+        <w:t>average</w:t>
+      </w:r>
+      <w:proofErr w:type="spellEnd"/>
       <w:r>
         <w:rPr>
           <w:szCs w:val="24"/>
@@ -19380,6 +20978,7 @@
         </w:rPr>
         <w:t xml:space="preserve">Utilizando o operador </w:t>
       </w:r>
+      <w:proofErr w:type="spellStart"/>
       <w:r>
         <w:rPr>
           <w:i/>
@@ -19388,6 +20987,7 @@
         </w:rPr>
         <w:t>backshift</w:t>
       </w:r>
+      <w:proofErr w:type="spellEnd"/>
       <w:r>
         <w:rPr>
           <w:szCs w:val="24"/>
@@ -19729,14 +21329,34 @@
         <w:lastRenderedPageBreak/>
         <w:t xml:space="preserve">Unindo ambas as abordagens, é possível atingir o processo autorregressivo de média móvel (ARMA do inglês </w:t>
       </w:r>
+      <w:proofErr w:type="spellStart"/>
       <w:r>
         <w:rPr>
           <w:i/>
           <w:iCs/>
           <w:szCs w:val="24"/>
         </w:rPr>
-        <w:t>autoregressive-moving average</w:t>
-      </w:r>
+        <w:t>autoregressive-moving</w:t>
+      </w:r>
+      <w:proofErr w:type="spellEnd"/>
+      <w:r>
+        <w:rPr>
+          <w:i/>
+          <w:iCs/>
+          <w:szCs w:val="24"/>
+        </w:rPr>
+        <w:t xml:space="preserve"> </w:t>
+      </w:r>
+      <w:proofErr w:type="spellStart"/>
+      <w:r>
+        <w:rPr>
+          <w:i/>
+          <w:iCs/>
+          <w:szCs w:val="24"/>
+        </w:rPr>
+        <w:t>average</w:t>
+      </w:r>
+      <w:proofErr w:type="spellEnd"/>
       <w:r>
         <w:rPr>
           <w:szCs w:val="24"/>
@@ -21099,6 +22719,7 @@
       <w:r>
         <w:t xml:space="preserve"> vezes, dando origem ao nome </w:t>
       </w:r>
+      <w:proofErr w:type="spellStart"/>
       <w:r>
         <w:rPr>
           <w:i/>
@@ -21106,6 +22727,7 @@
         </w:rPr>
         <w:t>integrated</w:t>
       </w:r>
+      <w:proofErr w:type="spellEnd"/>
       <w:r>
         <w:t xml:space="preserve">, dando sentido </w:t>
       </w:r>
@@ -21627,6 +23249,7 @@
         </w:rPr>
         <w:t>A partir da definição da matriz de correlação (</w:t>
       </w:r>
+      <w:proofErr w:type="spellStart"/>
       <w:r>
         <w:rPr>
           <w:bCs/>
@@ -21646,6 +23269,7 @@
         </w:rPr>
         <w:t>x</w:t>
       </w:r>
+      <w:proofErr w:type="spellEnd"/>
       <w:r>
         <w:rPr>
           <w:bCs/>
@@ -21948,6 +23572,7 @@
         </w:rPr>
         <w:t xml:space="preserve">A simetria de </w:t>
       </w:r>
+      <w:proofErr w:type="spellStart"/>
       <w:r>
         <w:rPr>
           <w:bCs/>
@@ -21967,6 +23592,7 @@
         </w:rPr>
         <w:t>x</w:t>
       </w:r>
+      <w:proofErr w:type="spellEnd"/>
       <w:r>
         <w:rPr>
           <w:bCs/>
@@ -22052,6 +23678,7 @@
         </w:rPr>
         <w:t xml:space="preserve">) garante que </w:t>
       </w:r>
+      <w:proofErr w:type="spellStart"/>
       <w:r>
         <w:rPr>
           <w:bCs/>
@@ -22071,6 +23698,7 @@
         </w:rPr>
         <w:t>y</w:t>
       </w:r>
+      <w:proofErr w:type="spellEnd"/>
       <w:r>
         <w:rPr>
           <w:bCs/>
@@ -22087,6 +23715,7 @@
         </w:rPr>
         <w:t xml:space="preserve">seja uma matriz diagonal sendo os elementos diagonais os autovalores associados. Assumindo, ainda, que </w:t>
       </w:r>
+      <w:proofErr w:type="spellStart"/>
       <w:r>
         <w:rPr>
           <w:bCs/>
@@ -22104,6 +23733,7 @@
         </w:rPr>
         <w:t>x</w:t>
       </w:r>
+      <w:proofErr w:type="spellEnd"/>
       <w:r>
         <w:rPr>
           <w:bCs/>
@@ -22125,6 +23755,7 @@
         </w:rPr>
         <w:t xml:space="preserve">) seja diferente de uma matriz nula, têm-se a definição básica da transformada de </w:t>
       </w:r>
+      <w:proofErr w:type="spellStart"/>
       <w:r>
         <w:rPr>
           <w:bCs/>
@@ -22139,6 +23770,7 @@
         </w:rPr>
         <w:t>ève</w:t>
       </w:r>
+      <w:proofErr w:type="spellEnd"/>
       <w:r>
         <w:rPr>
           <w:bCs/>
@@ -23091,7 +24723,27 @@
           <w:iCs/>
           <w:szCs w:val="24"/>
         </w:rPr>
-        <w:t xml:space="preserve">Principal Componente Analysis </w:t>
+        <w:t xml:space="preserve">Principal Componente </w:t>
+      </w:r>
+      <w:proofErr w:type="spellStart"/>
+      <w:r>
+        <w:rPr>
+          <w:bCs/>
+          <w:i/>
+          <w:iCs/>
+          <w:szCs w:val="24"/>
+        </w:rPr>
+        <w:t>Analysis</w:t>
+      </w:r>
+      <w:proofErr w:type="spellEnd"/>
+      <w:r>
+        <w:rPr>
+          <w:bCs/>
+          <w:i/>
+          <w:iCs/>
+          <w:szCs w:val="24"/>
+        </w:rPr>
+        <w:t xml:space="preserve"> </w:t>
       </w:r>
       <w:r>
         <w:rPr>
@@ -23357,7 +25009,25 @@
           <w:iCs/>
           <w:szCs w:val="24"/>
         </w:rPr>
-        <w:t>são os pesos atribuídos a cada entrada</w:t>
+        <w:t>são os pesos at</w:t>
+      </w:r>
+      <w:proofErr w:type="spellStart"/>
+      <w:r>
+        <w:rPr>
+          <w:bCs/>
+          <w:iCs/>
+          <w:szCs w:val="24"/>
+        </w:rPr>
+        <w:t>ribuídos</w:t>
+      </w:r>
+      <w:proofErr w:type="spellEnd"/>
+      <w:r>
+        <w:rPr>
+          <w:bCs/>
+          <w:iCs/>
+          <w:szCs w:val="24"/>
+        </w:rPr>
+        <w:t xml:space="preserve"> a cada entrada</w:t>
       </w:r>
       <w:r>
         <w:rPr>
@@ -24488,6 +26158,7 @@
         </w:rPr>
         <w:t xml:space="preserve"> A função aplicada no desenvolvimento do trabalho foi a </w:t>
       </w:r>
+      <w:proofErr w:type="spellStart"/>
       <w:r>
         <w:rPr>
           <w:b w:val="0"/>
@@ -24508,8 +26179,57 @@
           <w:sz w:val="24"/>
           <w:szCs w:val="24"/>
         </w:rPr>
-        <w:t>ctfied linear unit function</w:t>
-      </w:r>
+        <w:t>ctfied</w:t>
+      </w:r>
+      <w:proofErr w:type="spellEnd"/>
+      <w:r>
+        <w:rPr>
+          <w:b w:val="0"/>
+          <w:bCs/>
+          <w:i/>
+          <w:iCs/>
+          <w:sz w:val="24"/>
+          <w:szCs w:val="24"/>
+        </w:rPr>
+        <w:t xml:space="preserve"> linear </w:t>
+      </w:r>
+      <w:proofErr w:type="spellStart"/>
+      <w:r>
+        <w:rPr>
+          <w:b w:val="0"/>
+          <w:bCs/>
+          <w:i/>
+          <w:iCs/>
+          <w:sz w:val="24"/>
+          <w:szCs w:val="24"/>
+        </w:rPr>
+        <w:t>unit</w:t>
+      </w:r>
+      <w:proofErr w:type="spellEnd"/>
+      <w:r>
+        <w:rPr>
+          <w:b w:val="0"/>
+          <w:bCs/>
+          <w:i/>
+          <w:iCs/>
+          <w:sz w:val="24"/>
+          <w:szCs w:val="24"/>
+        </w:rPr>
+        <w:t xml:space="preserve"> </w:t>
+      </w:r>
+      <w:proofErr w:type="spellStart"/>
+      <w:r>
+        <w:rPr>
+          <w:b w:val="0"/>
+          <w:bCs/>
+          <w:i/>
+          <w:iCs/>
+          <w:sz w:val="24"/>
+          <w:szCs w:val="24"/>
+        </w:rPr>
+        <w:t>function</w:t>
+      </w:r>
+      <w:proofErr w:type="spellEnd"/>
       <w:r>
         <w:rPr>
           <w:b w:val="0"/>
@@ -24679,7 +26399,27 @@
           <w:sz w:val="24"/>
           <w:szCs w:val="24"/>
         </w:rPr>
-        <w:t xml:space="preserve"> esse elemento foi erroneamente classificado. A diferença dos tons, mais destacada no exemplo alpha 10.0, indica a probabilidade do elemento ser de determinada classe. Ou seja, quanto mais destacada é a cor, maior a possiblidade de um elemento naquela área ser da classe representada pela cor. </w:t>
+        <w:t xml:space="preserve"> esse elemento foi erroneamente classificado. A diferença dos tons, mais destacada no exemplo alpha 10.0, indica a probabilidade </w:t>
+      </w:r>
+      <w:proofErr w:type="gramStart"/>
+      <w:r>
+        <w:rPr>
+          <w:b w:val="0"/>
+          <w:bCs/>
+          <w:sz w:val="24"/>
+          <w:szCs w:val="24"/>
+        </w:rPr>
+        <w:t>do</w:t>
+      </w:r>
+      <w:proofErr w:type="gramEnd"/>
+      <w:r>
+        <w:rPr>
+          <w:b w:val="0"/>
+          <w:bCs/>
+          <w:sz w:val="24"/>
+          <w:szCs w:val="24"/>
+        </w:rPr>
+        <w:t xml:space="preserve"> elemento ser de determinada classe. Ou seja, quanto mais destacada é a cor, maior a possiblidade de um elemento naquela área ser da classe representada pela cor. </w:t>
       </w:r>
     </w:p>
     <w:p>
@@ -24972,6 +26712,7 @@
       <w:r>
         <w:t xml:space="preserve">A máquina de vetores de suporte (SVM do inglês </w:t>
       </w:r>
+      <w:proofErr w:type="spellStart"/>
       <w:r>
         <w:rPr>
           <w:i/>
@@ -24984,36 +26725,46 @@
           <w:i/>
           <w:iCs/>
         </w:rPr>
-        <w:t xml:space="preserve">upport </w:t>
-      </w:r>
+        <w:t>upport</w:t>
+      </w:r>
+      <w:proofErr w:type="spellEnd"/>
       <w:r>
         <w:rPr>
           <w:i/>
           <w:iCs/>
         </w:rPr>
-        <w:t>V</w:t>
+        <w:t xml:space="preserve"> </w:t>
       </w:r>
       <w:r>
         <w:rPr>
           <w:i/>
           <w:iCs/>
         </w:rPr>
-        <w:t xml:space="preserve">ector </w:t>
+        <w:t>V</w:t>
       </w:r>
       <w:r>
         <w:rPr>
           <w:i/>
           <w:iCs/>
         </w:rPr>
-        <w:t>M</w:t>
-      </w:r>
+        <w:t xml:space="preserve">ector </w:t>
+      </w:r>
+      <w:proofErr w:type="spellStart"/>
       <w:r>
         <w:rPr>
           <w:i/>
           <w:iCs/>
         </w:rPr>
+        <w:t>M</w:t>
+      </w:r>
+      <w:r>
+        <w:rPr>
+          <w:i/>
+          <w:iCs/>
+        </w:rPr>
         <w:t>achine</w:t>
       </w:r>
+      <w:proofErr w:type="spellEnd"/>
       <w:r>
         <w:t>) é uma técnica de aprendizagem de máquina baseada na representação geométrica dos atributos. Essa abordagem tem como objetivo estabelecer uma função, baseada nas distâncias entre os pontos dessa representação geométrica, capaz de discriminar classes diferentes.</w:t>
       </w:r>
@@ -26262,6 +28013,7 @@
           <w:szCs w:val="24"/>
         </w:rPr>
       </w:pPr>
+      <w:proofErr w:type="spellStart"/>
       <w:r>
         <w:rPr>
           <w:b w:val="0"/>
@@ -26271,6 +28023,7 @@
         </w:rPr>
         <w:t>Gamma</w:t>
       </w:r>
+      <w:proofErr w:type="spellEnd"/>
     </w:p>
     <w:p>
       <w:pPr>
@@ -26292,7 +28045,47 @@
           <w:sz w:val="24"/>
           <w:szCs w:val="24"/>
         </w:rPr>
-        <w:t>Entre os tipos de kernel utilizados nesse trabalho, apenas o RBF sofre alterações com a alteração do parâmetro gamma. Esse parâmetro influencia o quanto uma única amostra de treinamento afeta o modelo. O parâmetro gamma pode ser visto como o inverso do raio de influência de uma única amostra. Ou seja, quan</w:t>
+        <w:t xml:space="preserve">Entre os tipos de kernel utilizados nesse trabalho, apenas o RBF sofre alterações com a alteração do parâmetro </w:t>
+      </w:r>
+      <w:proofErr w:type="spellStart"/>
+      <w:r>
+        <w:rPr>
+          <w:b w:val="0"/>
+          <w:bCs/>
+          <w:sz w:val="24"/>
+          <w:szCs w:val="24"/>
+        </w:rPr>
+        <w:t>gamma</w:t>
+      </w:r>
+      <w:proofErr w:type="spellEnd"/>
+      <w:r>
+        <w:rPr>
+          <w:b w:val="0"/>
+          <w:bCs/>
+          <w:sz w:val="24"/>
+          <w:szCs w:val="24"/>
+        </w:rPr>
+        <w:t xml:space="preserve">. Esse parâmetro influencia o quanto uma única amostra de treinamento afeta o modelo. O parâmetro </w:t>
+      </w:r>
+      <w:proofErr w:type="spellStart"/>
+      <w:r>
+        <w:rPr>
+          <w:b w:val="0"/>
+          <w:bCs/>
+          <w:sz w:val="24"/>
+          <w:szCs w:val="24"/>
+        </w:rPr>
+        <w:t>gamma</w:t>
+      </w:r>
+      <w:proofErr w:type="spellEnd"/>
+      <w:r>
+        <w:rPr>
+          <w:b w:val="0"/>
+          <w:bCs/>
+          <w:sz w:val="24"/>
+          <w:szCs w:val="24"/>
+        </w:rPr>
+        <w:t xml:space="preserve"> pode ser visto como o inverso do raio de influência de uma única amostra. Ou seja, quan</w:t>
       </w:r>
       <w:r>
         <w:rPr>
@@ -26425,10 +28218,23 @@
           <w:sz w:val="24"/>
           <w:szCs w:val="24"/>
         </w:rPr>
-        <w:t xml:space="preserve"> – Kernel RBF com diferentes valores de gamma</w:t>
+        <w:t xml:space="preserve"> – Kernel RBF com diferentes valores de </w:t>
+      </w:r>
+      <w:proofErr w:type="spellStart"/>
+      <w:r>
+        <w:rPr>
+          <w:rFonts w:ascii="Times New Roman" w:hAnsi="Times New Roman" w:cs="Times New Roman"/>
+          <w:i w:val="0"/>
+          <w:iCs w:val="0"/>
+          <w:color w:val="auto"/>
+          <w:sz w:val="24"/>
+          <w:szCs w:val="24"/>
+        </w:rPr>
+        <w:t>gamma</w:t>
       </w:r>
       <w:bookmarkEnd w:id="40"/>
       <w:bookmarkEnd w:id="41"/>
+      <w:proofErr w:type="spellEnd"/>
     </w:p>
     <w:p>
       <w:pPr>
@@ -27176,7 +28982,39 @@
           <w:bCs/>
           <w:szCs w:val="24"/>
         </w:rPr>
-        <w:t xml:space="preserve"> implementação de um algoritmo para o janelamento das linhas de dados de acordo com o tempo conforme a Figura 11. Estabeleceu-se como padrão utilizar uma janela de cinco minutos para a realização das análises. Além disso, o processo de janelamento implementado não é estático, ou seja, ele possui um fator de deslizamento de um minuto responsável por uniformizar os dados para análise de forma a detectar a ameaça o quanto antes.</w:t>
+        <w:t xml:space="preserve"> implementação de um algoritmo para o </w:t>
+      </w:r>
+      <w:proofErr w:type="spellStart"/>
+      <w:r>
+        <w:rPr>
+          <w:bCs/>
+          <w:szCs w:val="24"/>
+        </w:rPr>
+        <w:t>janelamento</w:t>
+      </w:r>
+      <w:proofErr w:type="spellEnd"/>
+      <w:r>
+        <w:rPr>
+          <w:bCs/>
+          <w:szCs w:val="24"/>
+        </w:rPr>
+        <w:t xml:space="preserve"> das linhas de dados de acordo com o tempo conforme a Figura 11. Estabeleceu-se como padrão utilizar uma janela de cinco minutos para a realização das análises. Além disso, o processo de </w:t>
+      </w:r>
+      <w:proofErr w:type="spellStart"/>
+      <w:r>
+        <w:rPr>
+          <w:bCs/>
+          <w:szCs w:val="24"/>
+        </w:rPr>
+        <w:t>janelamento</w:t>
+      </w:r>
+      <w:proofErr w:type="spellEnd"/>
+      <w:r>
+        <w:rPr>
+          <w:bCs/>
+          <w:szCs w:val="24"/>
+        </w:rPr>
+        <w:t xml:space="preserve"> implementado não é estático, ou seja, ele possui um fator de deslizamento de um minuto responsável por uniformizar os dados para análise de forma a detectar a ameaça o quanto antes.</w:t>
       </w:r>
     </w:p>
     <w:p>
@@ -27283,7 +29121,31 @@
           <w:sz w:val="24"/>
           <w:szCs w:val="24"/>
         </w:rPr>
-        <w:t xml:space="preserve"> – Demonstração de janelamento a cada 5 minutos com fator de deslizamento r igual a 1 minuto</w:t>
+        <w:t xml:space="preserve"> – Demonstração de </w:t>
+      </w:r>
+      <w:proofErr w:type="spellStart"/>
+      <w:r>
+        <w:rPr>
+          <w:rFonts w:ascii="Times New Roman" w:hAnsi="Times New Roman" w:cs="Times New Roman"/>
+          <w:i w:val="0"/>
+          <w:iCs w:val="0"/>
+          <w:color w:val="auto"/>
+          <w:sz w:val="24"/>
+          <w:szCs w:val="24"/>
+        </w:rPr>
+        <w:t>janelamento</w:t>
+      </w:r>
+      <w:proofErr w:type="spellEnd"/>
+      <w:r>
+        <w:rPr>
+          <w:rFonts w:ascii="Times New Roman" w:hAnsi="Times New Roman" w:cs="Times New Roman"/>
+          <w:i w:val="0"/>
+          <w:iCs w:val="0"/>
+          <w:color w:val="auto"/>
+          <w:sz w:val="24"/>
+          <w:szCs w:val="24"/>
+        </w:rPr>
+        <w:t xml:space="preserve"> a cada 5 minutos com fator de deslizamento r igual a 1 minuto</w:t>
       </w:r>
       <w:bookmarkEnd w:id="48"/>
       <w:bookmarkEnd w:id="49"/>
@@ -27515,7 +29377,23 @@
           <w:bCs/>
           <w:szCs w:val="24"/>
         </w:rPr>
-        <w:t xml:space="preserve"> um processo de limiarização para definição de situações de ataque </w:t>
+        <w:t xml:space="preserve"> um processo de </w:t>
+      </w:r>
+      <w:proofErr w:type="spellStart"/>
+      <w:r>
+        <w:rPr>
+          <w:bCs/>
+          <w:szCs w:val="24"/>
+        </w:rPr>
+        <w:t>limiarização</w:t>
+      </w:r>
+      <w:proofErr w:type="spellEnd"/>
+      <w:r>
+        <w:rPr>
+          <w:bCs/>
+          <w:szCs w:val="24"/>
+        </w:rPr>
+        <w:t xml:space="preserve"> para definição de situações de ataque </w:t>
       </w:r>
       <w:r>
         <w:rPr>
@@ -27876,7 +29754,23 @@
           <w:bCs/>
           <w:szCs w:val="24"/>
         </w:rPr>
-        <w:t>essa abordagem a avaliação é feita linha a linha, ou seja, sem a aplicação do janelamento citada na seção anterior</w:t>
+        <w:t xml:space="preserve">essa abordagem a avaliação é feita linha a linha, ou seja, sem a aplicação do </w:t>
+      </w:r>
+      <w:proofErr w:type="spellStart"/>
+      <w:r>
+        <w:rPr>
+          <w:bCs/>
+          <w:szCs w:val="24"/>
+        </w:rPr>
+        <w:t>janelamento</w:t>
+      </w:r>
+      <w:proofErr w:type="spellEnd"/>
+      <w:r>
+        <w:rPr>
+          <w:bCs/>
+          <w:szCs w:val="24"/>
+        </w:rPr>
+        <w:t xml:space="preserve"> citada na seção anterior</w:t>
       </w:r>
       <w:r>
         <w:rPr>
@@ -28199,6 +30093,7 @@
         </w:rPr>
         <w:t xml:space="preserve">Os dados, após o tratamento necessário, são divididos em duas partições, de forma que uma delas seja utilizada na análise PCA e no treinamento dos algoritmos de aprendizado de máquina, representada na Figura 14 por </w:t>
       </w:r>
+      <w:proofErr w:type="spellStart"/>
       <w:r>
         <w:rPr>
           <w:bCs/>
@@ -28208,6 +30103,7 @@
         </w:rPr>
         <w:t>DTr</w:t>
       </w:r>
+      <w:proofErr w:type="spellEnd"/>
       <w:r>
         <w:rPr>
           <w:bCs/>
@@ -28215,6 +30111,7 @@
         </w:rPr>
         <w:t xml:space="preserve">, enquanto a outra é utilizada para a avaliação dos modelos de treinamento, representada por </w:t>
       </w:r>
+      <w:proofErr w:type="spellStart"/>
       <w:r>
         <w:rPr>
           <w:bCs/>
@@ -28224,6 +30121,7 @@
         </w:rPr>
         <w:t>DTe</w:t>
       </w:r>
+      <w:proofErr w:type="spellEnd"/>
       <w:r>
         <w:rPr>
           <w:bCs/>
@@ -29046,7 +30944,15 @@
         <w:t>,</w:t>
       </w:r>
       <w:r>
-        <w:t xml:space="preserve"> dentro do ambiente de desenvolvimento PyCharm,</w:t>
+        <w:t xml:space="preserve"> dentro do ambiente de desenvolvimento </w:t>
+      </w:r>
+      <w:proofErr w:type="spellStart"/>
+      <w:r>
+        <w:t>PyCharm</w:t>
+      </w:r>
+      <w:proofErr w:type="spellEnd"/>
+      <w:r>
+        <w:t>,</w:t>
       </w:r>
       <w:r>
         <w:t xml:space="preserve"> </w:t>
@@ -29086,8 +30992,21 @@
         </w:numPr>
         <w:spacing w:line="360" w:lineRule="auto"/>
       </w:pPr>
-      <w:r>
-        <w:t>csv: biblioteca responsável pela leitura e operação de arquivos csv;</w:t>
+      <w:proofErr w:type="spellStart"/>
+      <w:r>
+        <w:t>csv</w:t>
+      </w:r>
+      <w:proofErr w:type="spellEnd"/>
+      <w:r>
+        <w:t xml:space="preserve">: biblioteca responsável pela leitura e operação de arquivos </w:t>
+      </w:r>
+      <w:proofErr w:type="spellStart"/>
+      <w:r>
+        <w:t>csv</w:t>
+      </w:r>
+      <w:proofErr w:type="spellEnd"/>
+      <w:r>
+        <w:t>;</w:t>
       </w:r>
     </w:p>
     <w:p>
@@ -29099,8 +31018,21 @@
         </w:numPr>
         <w:spacing w:line="360" w:lineRule="auto"/>
       </w:pPr>
-      <w:r>
-        <w:t>ipaddress: biblioteca para conversão de endereço ip para um número inteiro</w:t>
+      <w:proofErr w:type="spellStart"/>
+      <w:r>
+        <w:t>ipaddress</w:t>
+      </w:r>
+      <w:proofErr w:type="spellEnd"/>
+      <w:r>
+        <w:t xml:space="preserve">: biblioteca para conversão de endereço </w:t>
+      </w:r>
+      <w:proofErr w:type="spellStart"/>
+      <w:r>
+        <w:t>ip</w:t>
+      </w:r>
+      <w:proofErr w:type="spellEnd"/>
+      <w:r>
+        <w:t xml:space="preserve"> para um número inteiro</w:t>
       </w:r>
     </w:p>
     <w:p>
@@ -29112,11 +31044,16 @@
         </w:numPr>
         <w:spacing w:line="360" w:lineRule="auto"/>
       </w:pPr>
+      <w:proofErr w:type="spellStart"/>
       <w:r>
         <w:t>D</w:t>
       </w:r>
       <w:r>
-        <w:t>atetime: biblioteca responsável pela leitura e operação de</w:t>
+        <w:t>atetime</w:t>
+      </w:r>
+      <w:proofErr w:type="spellEnd"/>
+      <w:r>
+        <w:t>: biblioteca responsável pela leitura e operação de</w:t>
       </w:r>
       <w:r>
         <w:t xml:space="preserve"> dados no formato de data</w:t>
@@ -29131,8 +31068,21 @@
         </w:numPr>
         <w:spacing w:line="360" w:lineRule="auto"/>
       </w:pPr>
-      <w:r>
-        <w:t xml:space="preserve">Scipy e Math: </w:t>
+      <w:proofErr w:type="spellStart"/>
+      <w:r>
+        <w:t>Scipy</w:t>
+      </w:r>
+      <w:proofErr w:type="spellEnd"/>
+      <w:r>
+        <w:t xml:space="preserve"> e </w:t>
+      </w:r>
+      <w:proofErr w:type="spellStart"/>
+      <w:r>
+        <w:t>Math</w:t>
+      </w:r>
+      <w:proofErr w:type="spellEnd"/>
+      <w:r>
+        <w:t xml:space="preserve">: </w:t>
       </w:r>
       <w:r>
         <w:t xml:space="preserve"> </w:t>
@@ -29163,8 +31113,13 @@
         </w:numPr>
         <w:spacing w:line="360" w:lineRule="auto"/>
       </w:pPr>
-      <w:r>
-        <w:t>Numpy: para a operação com vetores e listas</w:t>
+      <w:proofErr w:type="spellStart"/>
+      <w:r>
+        <w:t>Numpy</w:t>
+      </w:r>
+      <w:proofErr w:type="spellEnd"/>
+      <w:r>
+        <w:t>: para a operação com vetores e listas</w:t>
       </w:r>
     </w:p>
     <w:p>
@@ -29176,8 +31131,13 @@
         </w:numPr>
         <w:spacing w:line="360" w:lineRule="auto"/>
       </w:pPr>
-      <w:r>
-        <w:t>Matplotlib: para a criação de imagens e gráficos</w:t>
+      <w:proofErr w:type="spellStart"/>
+      <w:r>
+        <w:t>Matplotlib</w:t>
+      </w:r>
+      <w:proofErr w:type="spellEnd"/>
+      <w:r>
+        <w:t>: para a criação de imagens e gráficos</w:t>
       </w:r>
     </w:p>
     <w:p>
@@ -29189,8 +31149,13 @@
         </w:numPr>
         <w:spacing w:line="360" w:lineRule="auto"/>
       </w:pPr>
-      <w:r>
-        <w:t xml:space="preserve">StatsModels: para </w:t>
+      <w:proofErr w:type="spellStart"/>
+      <w:r>
+        <w:t>StatsModels</w:t>
+      </w:r>
+      <w:proofErr w:type="spellEnd"/>
+      <w:r>
+        <w:t xml:space="preserve">: para </w:t>
       </w:r>
       <w:r>
         <w:t>implementação do modelo ARIMA</w:t>
@@ -29205,8 +31170,13 @@
         </w:numPr>
         <w:spacing w:line="360" w:lineRule="auto"/>
       </w:pPr>
-      <w:r>
-        <w:t>Scikit Learning: para a implementação de</w:t>
+      <w:proofErr w:type="spellStart"/>
+      <w:r>
+        <w:t>Scikit</w:t>
+      </w:r>
+      <w:proofErr w:type="spellEnd"/>
+      <w:r>
+        <w:t xml:space="preserve"> Learning: para a implementação de</w:t>
       </w:r>
       <w:r>
         <w:t xml:space="preserve"> algoritmos de aprendizagem de máquina</w:t>
@@ -29903,7 +31873,29 @@
               <w:rPr>
                 <w:szCs w:val="24"/>
               </w:rPr>
-              <w:t xml:space="preserve"> (p,q,d)</w:t>
+              <w:t xml:space="preserve"> (</w:t>
+            </w:r>
+            <w:proofErr w:type="spellStart"/>
+            <w:proofErr w:type="gramStart"/>
+            <w:r>
+              <w:rPr>
+                <w:szCs w:val="24"/>
+              </w:rPr>
+              <w:t>p,q</w:t>
+            </w:r>
+            <w:proofErr w:type="gramEnd"/>
+            <w:r>
+              <w:rPr>
+                <w:szCs w:val="24"/>
+              </w:rPr>
+              <w:t>,d</w:t>
+            </w:r>
+            <w:proofErr w:type="spellEnd"/>
+            <w:r>
+              <w:rPr>
+                <w:szCs w:val="24"/>
+              </w:rPr>
+              <w:t>)</w:t>
             </w:r>
           </w:p>
         </w:tc>
@@ -33980,6 +35972,7 @@
               </w:rPr>
               <w:br/>
             </w:r>
+            <w:proofErr w:type="spellStart"/>
             <w:r>
               <w:rPr>
                 <w:b w:val="0"/>
@@ -33988,6 +35981,7 @@
               </w:rPr>
               <w:t>Gamma</w:t>
             </w:r>
+            <w:proofErr w:type="spellEnd"/>
             <w:r>
               <w:rPr>
                 <w:b w:val="0"/>
@@ -35120,7 +37114,24 @@
                 <w:szCs w:val="20"/>
               </w:rPr>
               <w:br/>
-              <w:t>Gamma: 0,1</w:t>
+            </w:r>
+            <w:proofErr w:type="spellStart"/>
+            <w:r>
+              <w:rPr>
+                <w:b w:val="0"/>
+                <w:sz w:val="20"/>
+                <w:szCs w:val="20"/>
+              </w:rPr>
+              <w:t>Gamma</w:t>
+            </w:r>
+            <w:proofErr w:type="spellEnd"/>
+            <w:r>
+              <w:rPr>
+                <w:b w:val="0"/>
+                <w:sz w:val="20"/>
+                <w:szCs w:val="20"/>
+              </w:rPr>
+              <w:t>: 0,1</w:t>
             </w:r>
           </w:p>
         </w:tc>
@@ -35775,7 +37786,25 @@
           <w:sz w:val="24"/>
           <w:szCs w:val="24"/>
         </w:rPr>
-        <w:t xml:space="preserve">diferentes metodologias de reconhecimento de padrões aplicadas a tarefa de detecção de ataques DDoS. Inicialmente foi realizada uma análise exploratória dos dados </w:t>
+        <w:t xml:space="preserve">diferentes metodologias de reconhecimento de padrões aplicadas a tarefa de detecção de ataques </w:t>
+      </w:r>
+      <w:proofErr w:type="spellStart"/>
+      <w:r>
+        <w:rPr>
+          <w:rFonts w:ascii="Times New Roman" w:hAnsi="Times New Roman" w:cs="Times New Roman"/>
+          <w:sz w:val="24"/>
+          <w:szCs w:val="24"/>
+        </w:rPr>
+        <w:t>DDoS</w:t>
+      </w:r>
+      <w:proofErr w:type="spellEnd"/>
+      <w:r>
+        <w:rPr>
+          <w:rFonts w:ascii="Times New Roman" w:hAnsi="Times New Roman" w:cs="Times New Roman"/>
+          <w:sz w:val="24"/>
+          <w:szCs w:val="24"/>
+        </w:rPr>
+        <w:t xml:space="preserve">. Inicialmente foi realizada uma análise exploratória dos dados </w:t>
       </w:r>
       <w:r>
         <w:rPr>
@@ -35936,6 +37965,7 @@
         </w:rPr>
         <w:t xml:space="preserve"> os métodos clássicos de </w:t>
       </w:r>
+      <w:proofErr w:type="spellStart"/>
       <w:r>
         <w:rPr>
           <w:rFonts w:ascii="Times New Roman" w:hAnsi="Times New Roman" w:cs="Times New Roman"/>
@@ -35943,8 +37973,29 @@
           <w:sz w:val="24"/>
           <w:szCs w:val="24"/>
         </w:rPr>
-        <w:t>machine learning</w:t>
-      </w:r>
+        <w:t>machine</w:t>
+      </w:r>
+      <w:proofErr w:type="spellEnd"/>
+      <w:r>
+        <w:rPr>
+          <w:rFonts w:ascii="Times New Roman" w:hAnsi="Times New Roman" w:cs="Times New Roman"/>
+          <w:i/>
+          <w:sz w:val="24"/>
+          <w:szCs w:val="24"/>
+        </w:rPr>
+        <w:t xml:space="preserve"> </w:t>
+      </w:r>
+      <w:proofErr w:type="spellStart"/>
+      <w:r>
+        <w:rPr>
+          <w:rFonts w:ascii="Times New Roman" w:hAnsi="Times New Roman" w:cs="Times New Roman"/>
+          <w:i/>
+          <w:sz w:val="24"/>
+          <w:szCs w:val="24"/>
+        </w:rPr>
+        <w:t>learning</w:t>
+      </w:r>
+      <w:proofErr w:type="spellEnd"/>
       <w:r>
         <w:rPr>
           <w:rFonts w:ascii="Times New Roman" w:hAnsi="Times New Roman" w:cs="Times New Roman"/>
@@ -36021,7 +38072,25 @@
           <w:sz w:val="24"/>
           <w:szCs w:val="24"/>
         </w:rPr>
-        <w:t xml:space="preserve">Para trabalhos futuros, sugere-se a aplicação das técnicas analisadas em novas bases de dados. Outra possibilidade é utilizar seletores de dados para melhorar a eficiência do treinamento utilizando menos amostras. A realização de testes em tempo real permitiria uma melhor avaliação do desempenho dos métodos. Outra sugestão é a aplicação de outros métodos de classificação. O uso de árvores de decisão, por exemplo, poderia facilitar a interpretação do processo de decisão, permitindo a identificação dos atributos mais importantes nesse processo. Também poderiam ser usadas técnicas mais avançadas, como redes neurais convolucionais. Em </w:t>
+        <w:t xml:space="preserve">Para trabalhos futuros, sugere-se a aplicação das técnicas analisadas em novas bases de dados. Outra possibilidade é utilizar seletores de dados para melhorar a eficiência do treinamento utilizando menos amostras. A realização de testes em tempo real permitiria uma melhor avaliação do desempenho dos métodos. Outra sugestão é a aplicação de outros métodos de classificação. O uso de árvores de decisão, por exemplo, poderia facilitar a interpretação do processo de decisão, permitindo a identificação dos atributos mais importantes nesse processo. Também poderiam ser usadas técnicas mais avançadas, como redes neurais </w:t>
+      </w:r>
+      <w:proofErr w:type="spellStart"/>
+      <w:r>
+        <w:rPr>
+          <w:rFonts w:ascii="Times New Roman" w:hAnsi="Times New Roman" w:cs="Times New Roman"/>
+          <w:sz w:val="24"/>
+          <w:szCs w:val="24"/>
+        </w:rPr>
+        <w:t>convolucionais</w:t>
+      </w:r>
+      <w:proofErr w:type="spellEnd"/>
+      <w:r>
+        <w:rPr>
+          <w:rFonts w:ascii="Times New Roman" w:hAnsi="Times New Roman" w:cs="Times New Roman"/>
+          <w:sz w:val="24"/>
+          <w:szCs w:val="24"/>
+        </w:rPr>
+        <w:t xml:space="preserve">. Em </w:t>
       </w:r>
       <w:r>
         <w:rPr>
@@ -42610,6 +44679,12 @@
 </file>
 
 <file path=customXml/item1.xml><?xml version="1.0" encoding="utf-8"?>
+<p:properties xmlns:p="http://schemas.microsoft.com/office/2006/metadata/properties" xmlns:xsi="http://www.w3.org/2001/XMLSchema-instance" xmlns:pc="http://schemas.microsoft.com/office/infopath/2007/PartnerControls">
+  <documentManagement/>
+</p:properties>
+</file>
+
+<file path=customXml/item2.xml><?xml version="1.0" encoding="utf-8"?>
 <?mso-contentType ?>
 <FormTemplates xmlns="http://schemas.microsoft.com/sharepoint/v3/contenttype/forms">
   <Display>DocumentLibraryForm</Display>
@@ -42618,145 +44693,7 @@
 </FormTemplates>
 </file>
 
-<file path=customXml/item2.xml><?xml version="1.0" encoding="utf-8"?>
-<p:properties xmlns:p="http://schemas.microsoft.com/office/2006/metadata/properties" xmlns:xsi="http://www.w3.org/2001/XMLSchema-instance" xmlns:pc="http://schemas.microsoft.com/office/infopath/2007/PartnerControls">
-  <documentManagement/>
-</p:properties>
-</file>
-
 <file path=customXml/item3.xml><?xml version="1.0" encoding="utf-8"?>
-<ct:contentTypeSchema xmlns:ct="http://schemas.microsoft.com/office/2006/metadata/contentType" xmlns:ma="http://schemas.microsoft.com/office/2006/metadata/properties/metaAttributes" ct:_="" ma:_="" ma:contentTypeName="Documento" ma:contentTypeID="0x0101000F4CAEA23B0BB349BF91925DBE743641" ma:contentTypeVersion="2" ma:contentTypeDescription="Crie um novo documento." ma:contentTypeScope="" ma:versionID="dbdee82682f1f5974395a4b306c7001d">
-  <xsd:schema xmlns:xsd="http://www.w3.org/2001/XMLSchema" xmlns:xs="http://www.w3.org/2001/XMLSchema" xmlns:p="http://schemas.microsoft.com/office/2006/metadata/properties" xmlns:ns2="f9b978c9-e7b6-4fdf-909b-28c3831f0f07" targetNamespace="http://schemas.microsoft.com/office/2006/metadata/properties" ma:root="true" ma:fieldsID="9134bc575af79a6de9be73ca1335128c" ns2:_="">
-    <xsd:import namespace="f9b978c9-e7b6-4fdf-909b-28c3831f0f07"/>
-    <xsd:element name="properties">
-      <xsd:complexType>
-        <xsd:sequence>
-          <xsd:element name="documentManagement">
-            <xsd:complexType>
-              <xsd:all>
-                <xsd:element ref="ns2:MediaServiceMetadata" minOccurs="0"/>
-                <xsd:element ref="ns2:MediaServiceFastMetadata" minOccurs="0"/>
-              </xsd:all>
-            </xsd:complexType>
-          </xsd:element>
-        </xsd:sequence>
-      </xsd:complexType>
-    </xsd:element>
-  </xsd:schema>
-  <xsd:schema xmlns:xsd="http://www.w3.org/2001/XMLSchema" xmlns:xs="http://www.w3.org/2001/XMLSchema" xmlns:dms="http://schemas.microsoft.com/office/2006/documentManagement/types" xmlns:pc="http://schemas.microsoft.com/office/infopath/2007/PartnerControls" targetNamespace="f9b978c9-e7b6-4fdf-909b-28c3831f0f07" elementFormDefault="qualified">
-    <xsd:import namespace="http://schemas.microsoft.com/office/2006/documentManagement/types"/>
-    <xsd:import namespace="http://schemas.microsoft.com/office/infopath/2007/PartnerControls"/>
-    <xsd:element name="MediaServiceMetadata" ma:index="8" nillable="true" ma:displayName="MediaServiceMetadata" ma:hidden="true" ma:internalName="MediaServiceMetadata" ma:readOnly="true">
-      <xsd:simpleType>
-        <xsd:restriction base="dms:Note"/>
-      </xsd:simpleType>
-    </xsd:element>
-    <xsd:element name="MediaServiceFastMetadata" ma:index="9" nillable="true" ma:displayName="MediaServiceFastMetadata" ma:hidden="true" ma:internalName="MediaServiceFastMetadata" ma:readOnly="true">
-      <xsd:simpleType>
-        <xsd:restriction base="dms:Note"/>
-      </xsd:simpleType>
-    </xsd:element>
-  </xsd:schema>
-  <xsd:schema xmlns="http://schemas.openxmlformats.org/package/2006/metadata/core-properties" xmlns:xsd="http://www.w3.org/2001/XMLSchema" xmlns:xsi="http://www.w3.org/2001/XMLSchema-instance" xmlns:dc="http://purl.org/dc/elements/1.1/" xmlns:dcterms="http://purl.org/dc/terms/" xmlns:odoc="http://schemas.microsoft.com/internal/obd" targetNamespace="http://schemas.openxmlformats.org/package/2006/metadata/core-properties" elementFormDefault="qualified" attributeFormDefault="unqualified" blockDefault="#all">
-    <xsd:import namespace="http://purl.org/dc/elements/1.1/" schemaLocation="http://dublincore.org/schemas/xmls/qdc/2003/04/02/dc.xsd"/>
-    <xsd:import namespace="http://purl.org/dc/terms/" schemaLocation="http://dublincore.org/schemas/xmls/qdc/2003/04/02/dcterms.xsd"/>
-    <xsd:element name="coreProperties" type="CT_coreProperties"/>
-    <xsd:complexType name="CT_coreProperties">
-      <xsd:all>
-        <xsd:element ref="dc:creator" minOccurs="0" maxOccurs="1"/>
-        <xsd:element ref="dcterms:created" minOccurs="0" maxOccurs="1"/>
-        <xsd:element ref="dc:identifier" minOccurs="0" maxOccurs="1"/>
-        <xsd:element name="contentType" minOccurs="0" maxOccurs="1" type="xsd:string" ma:index="0" ma:displayName="Tipo de Conteúdo"/>
-        <xsd:element ref="dc:title" minOccurs="0" maxOccurs="1" ma:index="4" ma:displayName="Título"/>
-        <xsd:element ref="dc:subject" minOccurs="0" maxOccurs="1"/>
-        <xsd:element ref="dc:description" minOccurs="0" maxOccurs="1"/>
-        <xsd:element name="keywords" minOccurs="0" maxOccurs="1" type="xsd:string"/>
-        <xsd:element ref="dc:language" minOccurs="0" maxOccurs="1"/>
-        <xsd:element name="category" minOccurs="0" maxOccurs="1" type="xsd:string"/>
-        <xsd:element name="version" minOccurs="0" maxOccurs="1" type="xsd:string"/>
-        <xsd:element name="revision" minOccurs="0" maxOccurs="1" type="xsd:string">
-          <xsd:annotation>
-            <xsd:documentation>
-                        This value indicates the number of saves or revisions. The application is responsible for updating this value after each revision.
-                    </xsd:documentation>
-          </xsd:annotation>
-        </xsd:element>
-        <xsd:element name="lastModifiedBy" minOccurs="0" maxOccurs="1" type="xsd:string"/>
-        <xsd:element ref="dcterms:modified" minOccurs="0" maxOccurs="1"/>
-        <xsd:element name="contentStatus" minOccurs="0" maxOccurs="1" type="xsd:string"/>
-      </xsd:all>
-    </xsd:complexType>
-  </xsd:schema>
-  <xs:schema xmlns:pc="http://schemas.microsoft.com/office/infopath/2007/PartnerControls" xmlns:xs="http://www.w3.org/2001/XMLSchema" targetNamespace="http://schemas.microsoft.com/office/infopath/2007/PartnerControls" elementFormDefault="qualified" attributeFormDefault="unqualified">
-    <xs:element name="Person">
-      <xs:complexType>
-        <xs:sequence>
-          <xs:element ref="pc:DisplayName" minOccurs="0"/>
-          <xs:element ref="pc:AccountId" minOccurs="0"/>
-          <xs:element ref="pc:AccountType" minOccurs="0"/>
-        </xs:sequence>
-      </xs:complexType>
-    </xs:element>
-    <xs:element name="DisplayName" type="xs:string"/>
-    <xs:element name="AccountId" type="xs:string"/>
-    <xs:element name="AccountType" type="xs:string"/>
-    <xs:element name="BDCAssociatedEntity">
-      <xs:complexType>
-        <xs:sequence>
-          <xs:element ref="pc:BDCEntity" minOccurs="0" maxOccurs="unbounded"/>
-        </xs:sequence>
-        <xs:attribute ref="pc:EntityNamespace"/>
-        <xs:attribute ref="pc:EntityName"/>
-        <xs:attribute ref="pc:SystemInstanceName"/>
-        <xs:attribute ref="pc:AssociationName"/>
-      </xs:complexType>
-    </xs:element>
-    <xs:attribute name="EntityNamespace" type="xs:string"/>
-    <xs:attribute name="EntityName" type="xs:string"/>
-    <xs:attribute name="SystemInstanceName" type="xs:string"/>
-    <xs:attribute name="AssociationName" type="xs:string"/>
-    <xs:element name="BDCEntity">
-      <xs:complexType>
-        <xs:sequence>
-          <xs:element ref="pc:EntityDisplayName" minOccurs="0"/>
-          <xs:element ref="pc:EntityInstanceReference" minOccurs="0"/>
-          <xs:element ref="pc:EntityId1" minOccurs="0"/>
-          <xs:element ref="pc:EntityId2" minOccurs="0"/>
-          <xs:element ref="pc:EntityId3" minOccurs="0"/>
-          <xs:element ref="pc:EntityId4" minOccurs="0"/>
-          <xs:element ref="pc:EntityId5" minOccurs="0"/>
-        </xs:sequence>
-      </xs:complexType>
-    </xs:element>
-    <xs:element name="EntityDisplayName" type="xs:string"/>
-    <xs:element name="EntityInstanceReference" type="xs:string"/>
-    <xs:element name="EntityId1" type="xs:string"/>
-    <xs:element name="EntityId2" type="xs:string"/>
-    <xs:element name="EntityId3" type="xs:string"/>
-    <xs:element name="EntityId4" type="xs:string"/>
-    <xs:element name="EntityId5" type="xs:string"/>
-    <xs:element name="Terms">
-      <xs:complexType>
-        <xs:sequence>
-          <xs:element ref="pc:TermInfo" minOccurs="0" maxOccurs="unbounded"/>
-        </xs:sequence>
-      </xs:complexType>
-    </xs:element>
-    <xs:element name="TermInfo">
-      <xs:complexType>
-        <xs:sequence>
-          <xs:element ref="pc:TermName" minOccurs="0"/>
-          <xs:element ref="pc:TermId" minOccurs="0"/>
-        </xs:sequence>
-      </xs:complexType>
-    </xs:element>
-    <xs:element name="TermName" type="xs:string"/>
-    <xs:element name="TermId" type="xs:string"/>
-  </xs:schema>
-</ct:contentTypeSchema>
-</file>
-
-<file path=customXml/item4.xml><?xml version="1.0" encoding="utf-8"?>
 <b:Sources xmlns:b="http://schemas.openxmlformats.org/officeDocument/2006/bibliography" xmlns="http://schemas.openxmlformats.org/officeDocument/2006/bibliography" SelectedStyle="\IEEE2006OfficeOnline.xsl" StyleName="IEEE" Version="2006">
   <b:Source>
     <b:Tag>Idh18</b:Tag>
@@ -43635,15 +45572,139 @@
 </b:Sources>
 </file>
 
-<file path=customXml/itemProps1.xml><?xml version="1.0" encoding="utf-8"?>
-<ds:datastoreItem xmlns:ds="http://schemas.openxmlformats.org/officeDocument/2006/customXml" ds:itemID="{101CDA51-2034-4794-B4FD-12AAF924629D}">
-  <ds:schemaRefs>
-    <ds:schemaRef ds:uri="http://schemas.microsoft.com/sharepoint/v3/contenttype/forms"/>
-  </ds:schemaRefs>
-</ds:datastoreItem>
+<file path=customXml/item4.xml><?xml version="1.0" encoding="utf-8"?>
+<ct:contentTypeSchema xmlns:ct="http://schemas.microsoft.com/office/2006/metadata/contentType" xmlns:ma="http://schemas.microsoft.com/office/2006/metadata/properties/metaAttributes" ct:_="" ma:_="" ma:contentTypeName="Documento" ma:contentTypeID="0x0101000F4CAEA23B0BB349BF91925DBE743641" ma:contentTypeVersion="2" ma:contentTypeDescription="Crie um novo documento." ma:contentTypeScope="" ma:versionID="dbdee82682f1f5974395a4b306c7001d">
+  <xsd:schema xmlns:xsd="http://www.w3.org/2001/XMLSchema" xmlns:xs="http://www.w3.org/2001/XMLSchema" xmlns:p="http://schemas.microsoft.com/office/2006/metadata/properties" xmlns:ns2="f9b978c9-e7b6-4fdf-909b-28c3831f0f07" targetNamespace="http://schemas.microsoft.com/office/2006/metadata/properties" ma:root="true" ma:fieldsID="9134bc575af79a6de9be73ca1335128c" ns2:_="">
+    <xsd:import namespace="f9b978c9-e7b6-4fdf-909b-28c3831f0f07"/>
+    <xsd:element name="properties">
+      <xsd:complexType>
+        <xsd:sequence>
+          <xsd:element name="documentManagement">
+            <xsd:complexType>
+              <xsd:all>
+                <xsd:element ref="ns2:MediaServiceMetadata" minOccurs="0"/>
+                <xsd:element ref="ns2:MediaServiceFastMetadata" minOccurs="0"/>
+              </xsd:all>
+            </xsd:complexType>
+          </xsd:element>
+        </xsd:sequence>
+      </xsd:complexType>
+    </xsd:element>
+  </xsd:schema>
+  <xsd:schema xmlns:xsd="http://www.w3.org/2001/XMLSchema" xmlns:xs="http://www.w3.org/2001/XMLSchema" xmlns:dms="http://schemas.microsoft.com/office/2006/documentManagement/types" xmlns:pc="http://schemas.microsoft.com/office/infopath/2007/PartnerControls" targetNamespace="f9b978c9-e7b6-4fdf-909b-28c3831f0f07" elementFormDefault="qualified">
+    <xsd:import namespace="http://schemas.microsoft.com/office/2006/documentManagement/types"/>
+    <xsd:import namespace="http://schemas.microsoft.com/office/infopath/2007/PartnerControls"/>
+    <xsd:element name="MediaServiceMetadata" ma:index="8" nillable="true" ma:displayName="MediaServiceMetadata" ma:hidden="true" ma:internalName="MediaServiceMetadata" ma:readOnly="true">
+      <xsd:simpleType>
+        <xsd:restriction base="dms:Note"/>
+      </xsd:simpleType>
+    </xsd:element>
+    <xsd:element name="MediaServiceFastMetadata" ma:index="9" nillable="true" ma:displayName="MediaServiceFastMetadata" ma:hidden="true" ma:internalName="MediaServiceFastMetadata" ma:readOnly="true">
+      <xsd:simpleType>
+        <xsd:restriction base="dms:Note"/>
+      </xsd:simpleType>
+    </xsd:element>
+  </xsd:schema>
+  <xsd:schema xmlns="http://schemas.openxmlformats.org/package/2006/metadata/core-properties" xmlns:xsd="http://www.w3.org/2001/XMLSchema" xmlns:xsi="http://www.w3.org/2001/XMLSchema-instance" xmlns:dc="http://purl.org/dc/elements/1.1/" xmlns:dcterms="http://purl.org/dc/terms/" xmlns:odoc="http://schemas.microsoft.com/internal/obd" targetNamespace="http://schemas.openxmlformats.org/package/2006/metadata/core-properties" elementFormDefault="qualified" attributeFormDefault="unqualified" blockDefault="#all">
+    <xsd:import namespace="http://purl.org/dc/elements/1.1/" schemaLocation="http://dublincore.org/schemas/xmls/qdc/2003/04/02/dc.xsd"/>
+    <xsd:import namespace="http://purl.org/dc/terms/" schemaLocation="http://dublincore.org/schemas/xmls/qdc/2003/04/02/dcterms.xsd"/>
+    <xsd:element name="coreProperties" type="CT_coreProperties"/>
+    <xsd:complexType name="CT_coreProperties">
+      <xsd:all>
+        <xsd:element ref="dc:creator" minOccurs="0" maxOccurs="1"/>
+        <xsd:element ref="dcterms:created" minOccurs="0" maxOccurs="1"/>
+        <xsd:element ref="dc:identifier" minOccurs="0" maxOccurs="1"/>
+        <xsd:element name="contentType" minOccurs="0" maxOccurs="1" type="xsd:string" ma:index="0" ma:displayName="Tipo de Conteúdo"/>
+        <xsd:element ref="dc:title" minOccurs="0" maxOccurs="1" ma:index="4" ma:displayName="Título"/>
+        <xsd:element ref="dc:subject" minOccurs="0" maxOccurs="1"/>
+        <xsd:element ref="dc:description" minOccurs="0" maxOccurs="1"/>
+        <xsd:element name="keywords" minOccurs="0" maxOccurs="1" type="xsd:string"/>
+        <xsd:element ref="dc:language" minOccurs="0" maxOccurs="1"/>
+        <xsd:element name="category" minOccurs="0" maxOccurs="1" type="xsd:string"/>
+        <xsd:element name="version" minOccurs="0" maxOccurs="1" type="xsd:string"/>
+        <xsd:element name="revision" minOccurs="0" maxOccurs="1" type="xsd:string">
+          <xsd:annotation>
+            <xsd:documentation>
+                        This value indicates the number of saves or revisions. The application is responsible for updating this value after each revision.
+                    </xsd:documentation>
+          </xsd:annotation>
+        </xsd:element>
+        <xsd:element name="lastModifiedBy" minOccurs="0" maxOccurs="1" type="xsd:string"/>
+        <xsd:element ref="dcterms:modified" minOccurs="0" maxOccurs="1"/>
+        <xsd:element name="contentStatus" minOccurs="0" maxOccurs="1" type="xsd:string"/>
+      </xsd:all>
+    </xsd:complexType>
+  </xsd:schema>
+  <xs:schema xmlns:pc="http://schemas.microsoft.com/office/infopath/2007/PartnerControls" xmlns:xs="http://www.w3.org/2001/XMLSchema" targetNamespace="http://schemas.microsoft.com/office/infopath/2007/PartnerControls" elementFormDefault="qualified" attributeFormDefault="unqualified">
+    <xs:element name="Person">
+      <xs:complexType>
+        <xs:sequence>
+          <xs:element ref="pc:DisplayName" minOccurs="0"/>
+          <xs:element ref="pc:AccountId" minOccurs="0"/>
+          <xs:element ref="pc:AccountType" minOccurs="0"/>
+        </xs:sequence>
+      </xs:complexType>
+    </xs:element>
+    <xs:element name="DisplayName" type="xs:string"/>
+    <xs:element name="AccountId" type="xs:string"/>
+    <xs:element name="AccountType" type="xs:string"/>
+    <xs:element name="BDCAssociatedEntity">
+      <xs:complexType>
+        <xs:sequence>
+          <xs:element ref="pc:BDCEntity" minOccurs="0" maxOccurs="unbounded"/>
+        </xs:sequence>
+        <xs:attribute ref="pc:EntityNamespace"/>
+        <xs:attribute ref="pc:EntityName"/>
+        <xs:attribute ref="pc:SystemInstanceName"/>
+        <xs:attribute ref="pc:AssociationName"/>
+      </xs:complexType>
+    </xs:element>
+    <xs:attribute name="EntityNamespace" type="xs:string"/>
+    <xs:attribute name="EntityName" type="xs:string"/>
+    <xs:attribute name="SystemInstanceName" type="xs:string"/>
+    <xs:attribute name="AssociationName" type="xs:string"/>
+    <xs:element name="BDCEntity">
+      <xs:complexType>
+        <xs:sequence>
+          <xs:element ref="pc:EntityDisplayName" minOccurs="0"/>
+          <xs:element ref="pc:EntityInstanceReference" minOccurs="0"/>
+          <xs:element ref="pc:EntityId1" minOccurs="0"/>
+          <xs:element ref="pc:EntityId2" minOccurs="0"/>
+          <xs:element ref="pc:EntityId3" minOccurs="0"/>
+          <xs:element ref="pc:EntityId4" minOccurs="0"/>
+          <xs:element ref="pc:EntityId5" minOccurs="0"/>
+        </xs:sequence>
+      </xs:complexType>
+    </xs:element>
+    <xs:element name="EntityDisplayName" type="xs:string"/>
+    <xs:element name="EntityInstanceReference" type="xs:string"/>
+    <xs:element name="EntityId1" type="xs:string"/>
+    <xs:element name="EntityId2" type="xs:string"/>
+    <xs:element name="EntityId3" type="xs:string"/>
+    <xs:element name="EntityId4" type="xs:string"/>
+    <xs:element name="EntityId5" type="xs:string"/>
+    <xs:element name="Terms">
+      <xs:complexType>
+        <xs:sequence>
+          <xs:element ref="pc:TermInfo" minOccurs="0" maxOccurs="unbounded"/>
+        </xs:sequence>
+      </xs:complexType>
+    </xs:element>
+    <xs:element name="TermInfo">
+      <xs:complexType>
+        <xs:sequence>
+          <xs:element ref="pc:TermName" minOccurs="0"/>
+          <xs:element ref="pc:TermId" minOccurs="0"/>
+        </xs:sequence>
+      </xs:complexType>
+    </xs:element>
+    <xs:element name="TermName" type="xs:string"/>
+    <xs:element name="TermId" type="xs:string"/>
+  </xs:schema>
+</ct:contentTypeSchema>
 </file>
 
-<file path=customXml/itemProps2.xml><?xml version="1.0" encoding="utf-8"?>
+<file path=customXml/itemProps1.xml><?xml version="1.0" encoding="utf-8"?>
 <ds:datastoreItem xmlns:ds="http://schemas.openxmlformats.org/officeDocument/2006/customXml" ds:itemID="{BFEF85B8-A1DE-47C7-8108-A33BEDE034A1}">
   <ds:schemaRefs>
     <ds:schemaRef ds:uri="http://schemas.microsoft.com/office/2006/metadata/properties"/>
@@ -43652,7 +45713,23 @@
 </ds:datastoreItem>
 </file>
 
+<file path=customXml/itemProps2.xml><?xml version="1.0" encoding="utf-8"?>
+<ds:datastoreItem xmlns:ds="http://schemas.openxmlformats.org/officeDocument/2006/customXml" ds:itemID="{101CDA51-2034-4794-B4FD-12AAF924629D}">
+  <ds:schemaRefs>
+    <ds:schemaRef ds:uri="http://schemas.microsoft.com/sharepoint/v3/contenttype/forms"/>
+  </ds:schemaRefs>
+</ds:datastoreItem>
+</file>
+
 <file path=customXml/itemProps3.xml><?xml version="1.0" encoding="utf-8"?>
+<ds:datastoreItem xmlns:ds="http://schemas.openxmlformats.org/officeDocument/2006/customXml" ds:itemID="{60A6D681-3AC5-4D30-AF53-107327C4F52F}">
+  <ds:schemaRefs>
+    <ds:schemaRef ds:uri="http://schemas.openxmlformats.org/officeDocument/2006/bibliography"/>
+  </ds:schemaRefs>
+</ds:datastoreItem>
+</file>
+
+<file path=customXml/itemProps4.xml><?xml version="1.0" encoding="utf-8"?>
 <ds:datastoreItem xmlns:ds="http://schemas.openxmlformats.org/officeDocument/2006/customXml" ds:itemID="{69DFB47E-F749-4A35-98F1-B122C9C3DC47}">
   <ds:schemaRefs>
     <ds:schemaRef ds:uri="http://schemas.microsoft.com/office/2006/metadata/contentType"/>
@@ -43668,12 +45745,4 @@
     <ds:schemaRef ds:uri="http://schemas.microsoft.com/internal/obd"/>
   </ds:schemaRefs>
 </ds:datastoreItem>
-</file>
-
-<file path=customXml/itemProps4.xml><?xml version="1.0" encoding="utf-8"?>
-<ds:datastoreItem xmlns:ds="http://schemas.openxmlformats.org/officeDocument/2006/customXml" ds:itemID="{60A6D681-3AC5-4D30-AF53-107327C4F52F}">
-  <ds:schemaRefs>
-    <ds:schemaRef ds:uri="http://schemas.openxmlformats.org/officeDocument/2006/bibliography"/>
-  </ds:schemaRefs>
-</ds:datastoreItem>
 </file>
</xml_diff>